<commit_message>
fix: small rewriting of cover letter
</commit_message>
<xml_diff>
--- a/documentation/сопроводительное письмо/Сопроводительное письмо.docx
+++ b/documentation/сопроводительное письмо/Сопроводительное письмо.docx
@@ -20,12 +20,14 @@
       <w:r>
         <w:t>“</w:t>
       </w:r>
+      <w:proofErr w:type="spellStart"/>
       <w:r>
         <w:rPr>
           <w:lang w:val="en-US"/>
         </w:rPr>
         <w:t>Restobook</w:t>
       </w:r>
+      <w:proofErr w:type="spellEnd"/>
       <w:r>
         <w:t xml:space="preserve">” </w:t>
       </w:r>
@@ -36,13 +38,22 @@
         <w:t xml:space="preserve"> </w:t>
       </w:r>
       <w:r>
-        <w:t xml:space="preserve">мобильное приложение для сотрудников ресторана, облегчающее ведение книги резервов и создание броней в ресторанах и барах. Наше приложение позволит ускорить и упростить поиск свободных столов для </w:t>
-      </w:r>
-      <w:r>
-        <w:t>желающих сделать бронь</w:t>
-      </w:r>
-      <w:r>
-        <w:t xml:space="preserve"> клиентов, что улучшит качество вашего обслуживания и поднимет вашу прибыль.</w:t>
+        <w:t>мобильное приложение для сотрудников ресторана, облегчающее ведение книги резервов и создание броней в ресторанах и барах. Наше приложение позволит ускорить и упростить поиск свободных столов для желающих сделать бронь клиентов, что улучшит качество обслуживания</w:t>
+      </w:r>
+      <w:r>
+        <w:t xml:space="preserve"> </w:t>
+      </w:r>
+      <w:r>
+        <w:t>ресторанов</w:t>
+      </w:r>
+      <w:r>
+        <w:t xml:space="preserve"> и поднимет </w:t>
+      </w:r>
+      <w:r>
+        <w:t xml:space="preserve">их </w:t>
+      </w:r>
+      <w:r>
+        <w:t>прибыль.</w:t>
       </w:r>
     </w:p>
     <w:p>
@@ -67,14 +78,37 @@
         </w:numPr>
       </w:pPr>
       <w:r>
-        <w:t>Путин Павел Александрович</w:t>
-      </w:r>
+        <w:t xml:space="preserve">Путин Павел Александрович, </w:t>
+      </w:r>
+      <w:proofErr w:type="spellStart"/>
+      <w:r>
+        <w:t>team</w:t>
+      </w:r>
+      <w:proofErr w:type="spellEnd"/>
+      <w:r>
+        <w:t xml:space="preserve"> </w:t>
+      </w:r>
+      <w:proofErr w:type="spellStart"/>
+      <w:r>
+        <w:t>lead</w:t>
+      </w:r>
+      <w:proofErr w:type="spellEnd"/>
       <w:r>
         <w:t xml:space="preserve">, </w:t>
       </w:r>
-      <w:r>
-        <w:t>team lead, проджект-менеджер, архитектор, fullstack</w:t>
-      </w:r>
+      <w:proofErr w:type="spellStart"/>
+      <w:r>
+        <w:t>проджект</w:t>
+      </w:r>
+      <w:proofErr w:type="spellEnd"/>
+      <w:r>
+        <w:t xml:space="preserve">-менеджер, архитектор, </w:t>
+      </w:r>
+      <w:proofErr w:type="spellStart"/>
+      <w:r>
+        <w:t>fullstack</w:t>
+      </w:r>
+      <w:proofErr w:type="spellEnd"/>
     </w:p>
     <w:p>
       <w:pPr>
@@ -85,13 +119,7 @@
         </w:numPr>
       </w:pPr>
       <w:r>
-        <w:t>Ефремов Михаил Витальевич</w:t>
-      </w:r>
-      <w:r>
-        <w:t xml:space="preserve">, </w:t>
-      </w:r>
-      <w:r>
-        <w:t>аналитик, технический писатель, специалист по продажам, тестировщик</w:t>
+        <w:t>Ефремов Михаил Витальевич, аналитик, технический писатель, специалист по продажам, тестировщик</w:t>
       </w:r>
     </w:p>
     <w:p>
@@ -102,15 +130,27 @@
           <w:numId w:val="11"/>
         </w:numPr>
       </w:pPr>
-      <w:r>
-        <w:t>Насайр Марьям Магди Захи</w:t>
-      </w:r>
-      <w:r>
-        <w:t xml:space="preserve">, </w:t>
-      </w:r>
+      <w:proofErr w:type="spellStart"/>
+      <w:r>
+        <w:t>Насайр</w:t>
+      </w:r>
+      <w:proofErr w:type="spellEnd"/>
+      <w:r>
+        <w:t xml:space="preserve"> Марьям </w:t>
+      </w:r>
+      <w:proofErr w:type="spellStart"/>
+      <w:r>
+        <w:t>Магди</w:t>
+      </w:r>
+      <w:proofErr w:type="spellEnd"/>
+      <w:r>
+        <w:t xml:space="preserve"> Захи, </w:t>
+      </w:r>
+      <w:proofErr w:type="spellStart"/>
       <w:r>
         <w:t>backend</w:t>
       </w:r>
+      <w:proofErr w:type="spellEnd"/>
       <w:r>
         <w:t xml:space="preserve"> разработчик</w:t>
       </w:r>
@@ -124,19 +164,23 @@
         </w:numPr>
       </w:pPr>
       <w:r>
-        <w:t>Ноэль Жулмист Филс</w:t>
-      </w:r>
-      <w:r>
-        <w:t xml:space="preserve">, </w:t>
-      </w:r>
+        <w:t xml:space="preserve">Ноэль </w:t>
+      </w:r>
+      <w:proofErr w:type="spellStart"/>
+      <w:r>
+        <w:t>Жулмист</w:t>
+      </w:r>
+      <w:proofErr w:type="spellEnd"/>
+      <w:r>
+        <w:t xml:space="preserve"> Филс, </w:t>
+      </w:r>
+      <w:proofErr w:type="spellStart"/>
       <w:r>
         <w:t>backend</w:t>
       </w:r>
-      <w:r>
-        <w:t xml:space="preserve"> разработчик</w:t>
-      </w:r>
-      <w:r>
-        <w:t>, дизайнер</w:t>
+      <w:proofErr w:type="spellEnd"/>
+      <w:r>
+        <w:t xml:space="preserve"> разработчик, дизайнер</w:t>
       </w:r>
     </w:p>
     <w:sectPr>

</xml_diff>

<commit_message>
doc: add solution and appendix with links
</commit_message>
<xml_diff>
--- a/documentation/сопроводительное письмо/Сопроводительное письмо.docx
+++ b/documentation/сопроводительное письмо/Сопроводительное письмо.docx
@@ -20,14 +20,12 @@
       <w:r>
         <w:t>“</w:t>
       </w:r>
-      <w:proofErr w:type="spellStart"/>
       <w:r>
         <w:rPr>
           <w:lang w:val="en-US"/>
         </w:rPr>
         <w:t>Restobook</w:t>
       </w:r>
-      <w:proofErr w:type="spellEnd"/>
       <w:r>
         <w:t xml:space="preserve">” </w:t>
       </w:r>
@@ -38,7 +36,22 @@
         <w:t xml:space="preserve"> </w:t>
       </w:r>
       <w:r>
-        <w:t>мобильное приложение для сотрудников ресторана, облегчающее ведение книги резервов и создание броней в ресторанах и барах. Наше приложение позволит ускорить и упростить поиск свободных столов для желающих сделать бронь клиентов, что улучшит качество обслуживания</w:t>
+        <w:t>систему</w:t>
+      </w:r>
+      <w:r>
+        <w:t xml:space="preserve"> для сотрудников ресторан</w:t>
+      </w:r>
+      <w:r>
+        <w:t>ов</w:t>
+      </w:r>
+      <w:r>
+        <w:t>, позвол</w:t>
+      </w:r>
+      <w:r>
+        <w:t>яющий</w:t>
+      </w:r>
+      <w:r>
+        <w:t xml:space="preserve"> ускорить и упростить поиск свободных столов для желающих сделать бронь клиентов, что улучшит качество обслуживания</w:t>
       </w:r>
       <w:r>
         <w:t xml:space="preserve"> </w:t>
@@ -55,11 +68,6 @@
       <w:r>
         <w:t>прибыль.</w:t>
       </w:r>
-    </w:p>
-    <w:p>
-      <w:pPr>
-        <w:pStyle w:val="af1"/>
-      </w:pPr>
     </w:p>
     <w:p>
       <w:pPr>
@@ -78,37 +86,8 @@
         </w:numPr>
       </w:pPr>
       <w:r>
-        <w:t xml:space="preserve">Путин Павел Александрович, </w:t>
-      </w:r>
-      <w:proofErr w:type="spellStart"/>
-      <w:r>
-        <w:t>team</w:t>
-      </w:r>
-      <w:proofErr w:type="spellEnd"/>
-      <w:r>
-        <w:t xml:space="preserve"> </w:t>
-      </w:r>
-      <w:proofErr w:type="spellStart"/>
-      <w:r>
-        <w:t>lead</w:t>
-      </w:r>
-      <w:proofErr w:type="spellEnd"/>
-      <w:r>
-        <w:t xml:space="preserve">, </w:t>
-      </w:r>
-      <w:proofErr w:type="spellStart"/>
-      <w:r>
-        <w:t>проджект</w:t>
-      </w:r>
-      <w:proofErr w:type="spellEnd"/>
-      <w:r>
-        <w:t xml:space="preserve">-менеджер, архитектор, </w:t>
-      </w:r>
-      <w:proofErr w:type="spellStart"/>
-      <w:r>
-        <w:t>fullstack</w:t>
-      </w:r>
-      <w:proofErr w:type="spellEnd"/>
+        <w:t>Путин Павел Александрович, team lead, проджект-менеджер, архитектор, fullstack</w:t>
+      </w:r>
     </w:p>
     <w:p>
       <w:pPr>
@@ -130,29 +109,8 @@
           <w:numId w:val="11"/>
         </w:numPr>
       </w:pPr>
-      <w:proofErr w:type="spellStart"/>
-      <w:r>
-        <w:t>Насайр</w:t>
-      </w:r>
-      <w:proofErr w:type="spellEnd"/>
-      <w:r>
-        <w:t xml:space="preserve"> Марьям </w:t>
-      </w:r>
-      <w:proofErr w:type="spellStart"/>
-      <w:r>
-        <w:t>Магди</w:t>
-      </w:r>
-      <w:proofErr w:type="spellEnd"/>
-      <w:r>
-        <w:t xml:space="preserve"> Захи, </w:t>
-      </w:r>
-      <w:proofErr w:type="spellStart"/>
-      <w:r>
-        <w:t>backend</w:t>
-      </w:r>
-      <w:proofErr w:type="spellEnd"/>
-      <w:r>
-        <w:t xml:space="preserve"> разработчик</w:t>
+      <w:r>
+        <w:t>Насайр Марьям Магди Захи, backend разработчик</w:t>
       </w:r>
     </w:p>
     <w:p>
@@ -164,27 +122,247 @@
         </w:numPr>
       </w:pPr>
       <w:r>
-        <w:t xml:space="preserve">Ноэль </w:t>
-      </w:r>
-      <w:proofErr w:type="spellStart"/>
-      <w:r>
-        <w:t>Жулмист</w:t>
-      </w:r>
-      <w:proofErr w:type="spellEnd"/>
-      <w:r>
-        <w:t xml:space="preserve"> Филс, </w:t>
-      </w:r>
-      <w:proofErr w:type="spellStart"/>
-      <w:r>
-        <w:t>backend</w:t>
-      </w:r>
-      <w:proofErr w:type="spellEnd"/>
-      <w:r>
-        <w:t xml:space="preserve"> разработчик, дизайнер</w:t>
-      </w:r>
+        <w:t>Ноэль Жулмист Филс, backend разработчик, дизайнер</w:t>
+      </w:r>
+    </w:p>
+    <w:p>
+      <w:pPr>
+        <w:pStyle w:val="af1"/>
+        <w:rPr>
+          <w:b/>
+          <w:bCs/>
+        </w:rPr>
+      </w:pPr>
+      <w:r>
+        <w:rPr>
+          <w:b/>
+          <w:bCs/>
+        </w:rPr>
+        <w:t>Проблема, которую мы решаем:</w:t>
+      </w:r>
+    </w:p>
+    <w:p>
+      <w:pPr>
+        <w:pStyle w:val="af1"/>
+      </w:pPr>
+      <w:r>
+        <w:rPr>
+          <w:b/>
+          <w:bCs/>
+        </w:rPr>
+        <w:t>Наше решение:</w:t>
+      </w:r>
+    </w:p>
+    <w:p>
+      <w:pPr>
+        <w:pStyle w:val="af1"/>
+      </w:pPr>
+      <w:r>
+        <w:t>“</w:t>
+      </w:r>
+      <w:r>
+        <w:rPr>
+          <w:lang w:val="en-US"/>
+        </w:rPr>
+        <w:t>Restobook</w:t>
+      </w:r>
+      <w:r>
+        <w:t xml:space="preserve">” </w:t>
+      </w:r>
+      <w:r>
+        <w:t>предлагает м</w:t>
+      </w:r>
+      <w:r>
+        <w:t>обильное приложение, позволяющее</w:t>
+      </w:r>
+      <w:r>
+        <w:t xml:space="preserve"> сотрудникам ресторана</w:t>
+      </w:r>
+      <w:r>
+        <w:t xml:space="preserve"> в реальном времени</w:t>
+      </w:r>
+      <w:r>
+        <w:t xml:space="preserve"> </w:t>
+      </w:r>
+      <w:r>
+        <w:t>видеть занятость столов</w:t>
+      </w:r>
+      <w:r>
+        <w:t xml:space="preserve">, создавать брони и </w:t>
+      </w:r>
+      <w:r>
+        <w:t xml:space="preserve">отслеживать </w:t>
+      </w:r>
+      <w:r>
+        <w:t xml:space="preserve">их </w:t>
+      </w:r>
+      <w:r>
+        <w:t>стату</w:t>
+      </w:r>
+      <w:r>
+        <w:t xml:space="preserve">с. А администраторы </w:t>
+      </w:r>
+      <w:r>
+        <w:t>ресторана, помимо этого,</w:t>
+      </w:r>
+      <w:r>
+        <w:t xml:space="preserve"> смогут </w:t>
+      </w:r>
+      <w:r>
+        <w:t>управлять столами</w:t>
+      </w:r>
+      <w:r>
+        <w:t xml:space="preserve"> и</w:t>
+      </w:r>
+      <w:r>
+        <w:t xml:space="preserve"> сотрудниками в зале</w:t>
+      </w:r>
+      <w:r>
+        <w:t>.</w:t>
+      </w:r>
+    </w:p>
+    <w:p>
+      <w:pPr>
+        <w:pStyle w:val="af1"/>
+        <w:rPr>
+          <w:b/>
+          <w:bCs/>
+        </w:rPr>
+      </w:pPr>
+      <w:r>
+        <w:rPr>
+          <w:b/>
+          <w:bCs/>
+        </w:rPr>
+        <w:t>Приложение</w:t>
+      </w:r>
+      <w:r>
+        <w:rPr>
+          <w:b/>
+          <w:bCs/>
+        </w:rPr>
+        <w:t>:</w:t>
+      </w:r>
+    </w:p>
+    <w:p>
+      <w:pPr>
+        <w:pStyle w:val="af1"/>
+        <w:numPr>
+          <w:ilvl w:val="0"/>
+          <w:numId w:val="13"/>
+        </w:numPr>
+        <w:jc w:val="left"/>
+      </w:pPr>
+      <w:r>
+        <w:t>Ссылка на презентацию:</w:t>
+      </w:r>
+      <w:r>
+        <w:t xml:space="preserve"> </w:t>
+      </w:r>
+      <w:hyperlink r:id="rId8" w:history="1">
+        <w:r>
+          <w:rPr>
+            <w:rStyle w:val="af5"/>
+          </w:rPr>
+          <w:t>(</w:t>
+        </w:r>
+        <w:r>
+          <w:rPr>
+            <w:rStyle w:val="af5"/>
+            <w:lang w:val="en-US"/>
+          </w:rPr>
+          <w:t>Pptx</w:t>
+        </w:r>
+        <w:r>
+          <w:rPr>
+            <w:rStyle w:val="af5"/>
+          </w:rPr>
+          <w:t>)</w:t>
+        </w:r>
+      </w:hyperlink>
+      <w:r>
+        <w:t xml:space="preserve"> </w:t>
+      </w:r>
+      <w:hyperlink r:id="rId9" w:history="1">
+        <w:r>
+          <w:rPr>
+            <w:rStyle w:val="af5"/>
+          </w:rPr>
+          <w:t>(</w:t>
+        </w:r>
+        <w:r>
+          <w:rPr>
+            <w:rStyle w:val="af5"/>
+            <w:lang w:val="en-US"/>
+          </w:rPr>
+          <w:t>PDF</w:t>
+        </w:r>
+        <w:r>
+          <w:rPr>
+            <w:rStyle w:val="af5"/>
+          </w:rPr>
+          <w:t>)</w:t>
+        </w:r>
+      </w:hyperlink>
+      <w:r>
+        <w:t xml:space="preserve"> </w:t>
+      </w:r>
+    </w:p>
+    <w:p>
+      <w:pPr>
+        <w:pStyle w:val="af1"/>
+        <w:numPr>
+          <w:ilvl w:val="0"/>
+          <w:numId w:val="13"/>
+        </w:numPr>
+        <w:jc w:val="left"/>
+      </w:pPr>
+      <w:r>
+        <w:t>Ссылка на видео демонстрацию:</w:t>
+      </w:r>
+      <w:r>
+        <w:t xml:space="preserve"> </w:t>
+      </w:r>
+      <w:r>
+        <w:rPr>
+          <w:lang w:val="en-US"/>
+        </w:rPr>
+        <w:t>YouTube</w:t>
+      </w:r>
+    </w:p>
+    <w:p>
+      <w:pPr>
+        <w:pStyle w:val="af1"/>
+        <w:numPr>
+          <w:ilvl w:val="0"/>
+          <w:numId w:val="13"/>
+        </w:numPr>
+        <w:jc w:val="left"/>
+      </w:pPr>
+      <w:r>
+        <w:t xml:space="preserve">Ссылка на </w:t>
+      </w:r>
+      <w:r>
+        <w:rPr>
+          <w:lang w:val="en-US"/>
+        </w:rPr>
+        <w:t xml:space="preserve">GitHub </w:t>
+      </w:r>
+      <w:r>
+        <w:t xml:space="preserve">репозиторий: </w:t>
+      </w:r>
+      <w:hyperlink r:id="rId10" w:history="1">
+        <w:r>
+          <w:rPr>
+            <w:rStyle w:val="af5"/>
+            <w:lang w:val="en-US"/>
+          </w:rPr>
+          <w:t>GitHub</w:t>
+        </w:r>
+      </w:hyperlink>
     </w:p>
     <w:sectPr>
-      <w:footerReference w:type="default" r:id="rId8"/>
+      <w:footerReference w:type="default" r:id="rId11"/>
       <w:pgSz w:w="11906" w:h="16838"/>
       <w:pgMar w:top="1134" w:right="851" w:bottom="1134" w:left="1701" w:header="709" w:footer="709" w:gutter="0"/>
       <w:cols w:space="708"/>
@@ -486,6 +664,119 @@
     </w:lvl>
   </w:abstractNum>
   <w:abstractNum w:abstractNumId="2" w15:restartNumberingAfterBreak="0">
+    <w:nsid w:val="1B703BDA"/>
+    <w:multiLevelType w:val="hybridMultilevel"/>
+    <w:tmpl w:val="9236ABE4"/>
+    <w:lvl w:ilvl="0" w:tplc="04190001">
+      <w:start w:val="1"/>
+      <w:numFmt w:val="bullet"/>
+      <w:lvlText w:val=""/>
+      <w:lvlJc w:val="left"/>
+      <w:pPr>
+        <w:ind w:left="1429" w:hanging="360"/>
+      </w:pPr>
+      <w:rPr>
+        <w:rFonts w:ascii="Symbol" w:hAnsi="Symbol" w:hint="default"/>
+      </w:rPr>
+    </w:lvl>
+    <w:lvl w:ilvl="1" w:tplc="04190003" w:tentative="1">
+      <w:start w:val="1"/>
+      <w:numFmt w:val="bullet"/>
+      <w:lvlText w:val="o"/>
+      <w:lvlJc w:val="left"/>
+      <w:pPr>
+        <w:ind w:left="2149" w:hanging="360"/>
+      </w:pPr>
+      <w:rPr>
+        <w:rFonts w:ascii="Courier New" w:hAnsi="Courier New" w:cs="Courier New" w:hint="default"/>
+      </w:rPr>
+    </w:lvl>
+    <w:lvl w:ilvl="2" w:tplc="04190005" w:tentative="1">
+      <w:start w:val="1"/>
+      <w:numFmt w:val="bullet"/>
+      <w:lvlText w:val=""/>
+      <w:lvlJc w:val="left"/>
+      <w:pPr>
+        <w:ind w:left="2869" w:hanging="360"/>
+      </w:pPr>
+      <w:rPr>
+        <w:rFonts w:ascii="Wingdings" w:hAnsi="Wingdings" w:hint="default"/>
+      </w:rPr>
+    </w:lvl>
+    <w:lvl w:ilvl="3" w:tplc="04190001" w:tentative="1">
+      <w:start w:val="1"/>
+      <w:numFmt w:val="bullet"/>
+      <w:lvlText w:val=""/>
+      <w:lvlJc w:val="left"/>
+      <w:pPr>
+        <w:ind w:left="3589" w:hanging="360"/>
+      </w:pPr>
+      <w:rPr>
+        <w:rFonts w:ascii="Symbol" w:hAnsi="Symbol" w:hint="default"/>
+      </w:rPr>
+    </w:lvl>
+    <w:lvl w:ilvl="4" w:tplc="04190003" w:tentative="1">
+      <w:start w:val="1"/>
+      <w:numFmt w:val="bullet"/>
+      <w:lvlText w:val="o"/>
+      <w:lvlJc w:val="left"/>
+      <w:pPr>
+        <w:ind w:left="4309" w:hanging="360"/>
+      </w:pPr>
+      <w:rPr>
+        <w:rFonts w:ascii="Courier New" w:hAnsi="Courier New" w:cs="Courier New" w:hint="default"/>
+      </w:rPr>
+    </w:lvl>
+    <w:lvl w:ilvl="5" w:tplc="04190005" w:tentative="1">
+      <w:start w:val="1"/>
+      <w:numFmt w:val="bullet"/>
+      <w:lvlText w:val=""/>
+      <w:lvlJc w:val="left"/>
+      <w:pPr>
+        <w:ind w:left="5029" w:hanging="360"/>
+      </w:pPr>
+      <w:rPr>
+        <w:rFonts w:ascii="Wingdings" w:hAnsi="Wingdings" w:hint="default"/>
+      </w:rPr>
+    </w:lvl>
+    <w:lvl w:ilvl="6" w:tplc="04190001" w:tentative="1">
+      <w:start w:val="1"/>
+      <w:numFmt w:val="bullet"/>
+      <w:lvlText w:val=""/>
+      <w:lvlJc w:val="left"/>
+      <w:pPr>
+        <w:ind w:left="5749" w:hanging="360"/>
+      </w:pPr>
+      <w:rPr>
+        <w:rFonts w:ascii="Symbol" w:hAnsi="Symbol" w:hint="default"/>
+      </w:rPr>
+    </w:lvl>
+    <w:lvl w:ilvl="7" w:tplc="04190003" w:tentative="1">
+      <w:start w:val="1"/>
+      <w:numFmt w:val="bullet"/>
+      <w:lvlText w:val="o"/>
+      <w:lvlJc w:val="left"/>
+      <w:pPr>
+        <w:ind w:left="6469" w:hanging="360"/>
+      </w:pPr>
+      <w:rPr>
+        <w:rFonts w:ascii="Courier New" w:hAnsi="Courier New" w:cs="Courier New" w:hint="default"/>
+      </w:rPr>
+    </w:lvl>
+    <w:lvl w:ilvl="8" w:tplc="04190005" w:tentative="1">
+      <w:start w:val="1"/>
+      <w:numFmt w:val="bullet"/>
+      <w:lvlText w:val=""/>
+      <w:lvlJc w:val="left"/>
+      <w:pPr>
+        <w:ind w:left="7189" w:hanging="360"/>
+      </w:pPr>
+      <w:rPr>
+        <w:rFonts w:ascii="Wingdings" w:hAnsi="Wingdings" w:hint="default"/>
+      </w:rPr>
+    </w:lvl>
+  </w:abstractNum>
+  <w:abstractNum w:abstractNumId="3" w15:restartNumberingAfterBreak="0">
     <w:nsid w:val="29CF231F"/>
     <w:multiLevelType w:val="hybridMultilevel"/>
     <w:tmpl w:val="1720AAA2"/>
@@ -576,7 +867,7 @@
       </w:pPr>
     </w:lvl>
   </w:abstractNum>
-  <w:abstractNum w:abstractNumId="3" w15:restartNumberingAfterBreak="0">
+  <w:abstractNum w:abstractNumId="4" w15:restartNumberingAfterBreak="0">
     <w:nsid w:val="30C6532E"/>
     <w:multiLevelType w:val="hybridMultilevel"/>
     <w:tmpl w:val="C204A250"/>
@@ -690,7 +981,7 @@
       </w:rPr>
     </w:lvl>
   </w:abstractNum>
-  <w:abstractNum w:abstractNumId="4" w15:restartNumberingAfterBreak="0">
+  <w:abstractNum w:abstractNumId="5" w15:restartNumberingAfterBreak="0">
     <w:nsid w:val="339E77B4"/>
     <w:multiLevelType w:val="hybridMultilevel"/>
     <w:tmpl w:val="009EE5FE"/>
@@ -781,7 +1072,7 @@
       </w:pPr>
     </w:lvl>
   </w:abstractNum>
-  <w:abstractNum w:abstractNumId="5" w15:restartNumberingAfterBreak="0">
+  <w:abstractNum w:abstractNumId="6" w15:restartNumberingAfterBreak="0">
     <w:nsid w:val="438C0CA9"/>
     <w:multiLevelType w:val="multilevel"/>
     <w:tmpl w:val="9EB28D3A"/>
@@ -907,7 +1198,7 @@
       </w:rPr>
     </w:lvl>
   </w:abstractNum>
-  <w:abstractNum w:abstractNumId="6" w15:restartNumberingAfterBreak="0">
+  <w:abstractNum w:abstractNumId="7" w15:restartNumberingAfterBreak="0">
     <w:nsid w:val="486F210F"/>
     <w:multiLevelType w:val="multilevel"/>
     <w:tmpl w:val="9EB28D3A"/>
@@ -1033,7 +1324,7 @@
       </w:rPr>
     </w:lvl>
   </w:abstractNum>
-  <w:abstractNum w:abstractNumId="7" w15:restartNumberingAfterBreak="0">
+  <w:abstractNum w:abstractNumId="8" w15:restartNumberingAfterBreak="0">
     <w:nsid w:val="4940730E"/>
     <w:multiLevelType w:val="hybridMultilevel"/>
     <w:tmpl w:val="EDF2146C"/>
@@ -1128,7 +1419,7 @@
       </w:pPr>
     </w:lvl>
   </w:abstractNum>
-  <w:abstractNum w:abstractNumId="8" w15:restartNumberingAfterBreak="0">
+  <w:abstractNum w:abstractNumId="9" w15:restartNumberingAfterBreak="0">
     <w:nsid w:val="526068AA"/>
     <w:multiLevelType w:val="multilevel"/>
     <w:tmpl w:val="A4C472CA"/>
@@ -1257,17 +1548,130 @@
       </w:rPr>
     </w:lvl>
   </w:abstractNum>
+  <w:abstractNum w:abstractNumId="10" w15:restartNumberingAfterBreak="0">
+    <w:nsid w:val="65012E6F"/>
+    <w:multiLevelType w:val="hybridMultilevel"/>
+    <w:tmpl w:val="324043CA"/>
+    <w:lvl w:ilvl="0" w:tplc="04190001">
+      <w:start w:val="1"/>
+      <w:numFmt w:val="bullet"/>
+      <w:lvlText w:val=""/>
+      <w:lvlJc w:val="left"/>
+      <w:pPr>
+        <w:ind w:left="1429" w:hanging="360"/>
+      </w:pPr>
+      <w:rPr>
+        <w:rFonts w:ascii="Symbol" w:hAnsi="Symbol" w:hint="default"/>
+      </w:rPr>
+    </w:lvl>
+    <w:lvl w:ilvl="1" w:tplc="04190003" w:tentative="1">
+      <w:start w:val="1"/>
+      <w:numFmt w:val="bullet"/>
+      <w:lvlText w:val="o"/>
+      <w:lvlJc w:val="left"/>
+      <w:pPr>
+        <w:ind w:left="2149" w:hanging="360"/>
+      </w:pPr>
+      <w:rPr>
+        <w:rFonts w:ascii="Courier New" w:hAnsi="Courier New" w:cs="Courier New" w:hint="default"/>
+      </w:rPr>
+    </w:lvl>
+    <w:lvl w:ilvl="2" w:tplc="04190005" w:tentative="1">
+      <w:start w:val="1"/>
+      <w:numFmt w:val="bullet"/>
+      <w:lvlText w:val=""/>
+      <w:lvlJc w:val="left"/>
+      <w:pPr>
+        <w:ind w:left="2869" w:hanging="360"/>
+      </w:pPr>
+      <w:rPr>
+        <w:rFonts w:ascii="Wingdings" w:hAnsi="Wingdings" w:hint="default"/>
+      </w:rPr>
+    </w:lvl>
+    <w:lvl w:ilvl="3" w:tplc="04190001" w:tentative="1">
+      <w:start w:val="1"/>
+      <w:numFmt w:val="bullet"/>
+      <w:lvlText w:val=""/>
+      <w:lvlJc w:val="left"/>
+      <w:pPr>
+        <w:ind w:left="3589" w:hanging="360"/>
+      </w:pPr>
+      <w:rPr>
+        <w:rFonts w:ascii="Symbol" w:hAnsi="Symbol" w:hint="default"/>
+      </w:rPr>
+    </w:lvl>
+    <w:lvl w:ilvl="4" w:tplc="04190003" w:tentative="1">
+      <w:start w:val="1"/>
+      <w:numFmt w:val="bullet"/>
+      <w:lvlText w:val="o"/>
+      <w:lvlJc w:val="left"/>
+      <w:pPr>
+        <w:ind w:left="4309" w:hanging="360"/>
+      </w:pPr>
+      <w:rPr>
+        <w:rFonts w:ascii="Courier New" w:hAnsi="Courier New" w:cs="Courier New" w:hint="default"/>
+      </w:rPr>
+    </w:lvl>
+    <w:lvl w:ilvl="5" w:tplc="04190005" w:tentative="1">
+      <w:start w:val="1"/>
+      <w:numFmt w:val="bullet"/>
+      <w:lvlText w:val=""/>
+      <w:lvlJc w:val="left"/>
+      <w:pPr>
+        <w:ind w:left="5029" w:hanging="360"/>
+      </w:pPr>
+      <w:rPr>
+        <w:rFonts w:ascii="Wingdings" w:hAnsi="Wingdings" w:hint="default"/>
+      </w:rPr>
+    </w:lvl>
+    <w:lvl w:ilvl="6" w:tplc="04190001" w:tentative="1">
+      <w:start w:val="1"/>
+      <w:numFmt w:val="bullet"/>
+      <w:lvlText w:val=""/>
+      <w:lvlJc w:val="left"/>
+      <w:pPr>
+        <w:ind w:left="5749" w:hanging="360"/>
+      </w:pPr>
+      <w:rPr>
+        <w:rFonts w:ascii="Symbol" w:hAnsi="Symbol" w:hint="default"/>
+      </w:rPr>
+    </w:lvl>
+    <w:lvl w:ilvl="7" w:tplc="04190003" w:tentative="1">
+      <w:start w:val="1"/>
+      <w:numFmt w:val="bullet"/>
+      <w:lvlText w:val="o"/>
+      <w:lvlJc w:val="left"/>
+      <w:pPr>
+        <w:ind w:left="6469" w:hanging="360"/>
+      </w:pPr>
+      <w:rPr>
+        <w:rFonts w:ascii="Courier New" w:hAnsi="Courier New" w:cs="Courier New" w:hint="default"/>
+      </w:rPr>
+    </w:lvl>
+    <w:lvl w:ilvl="8" w:tplc="04190005" w:tentative="1">
+      <w:start w:val="1"/>
+      <w:numFmt w:val="bullet"/>
+      <w:lvlText w:val=""/>
+      <w:lvlJc w:val="left"/>
+      <w:pPr>
+        <w:ind w:left="7189" w:hanging="360"/>
+      </w:pPr>
+      <w:rPr>
+        <w:rFonts w:ascii="Wingdings" w:hAnsi="Wingdings" w:hint="default"/>
+      </w:rPr>
+    </w:lvl>
+  </w:abstractNum>
   <w:num w:numId="1" w16cid:durableId="1107653001">
-    <w:abstractNumId w:val="8"/>
+    <w:abstractNumId w:val="9"/>
   </w:num>
   <w:num w:numId="2" w16cid:durableId="854727839">
-    <w:abstractNumId w:val="5"/>
+    <w:abstractNumId w:val="6"/>
   </w:num>
   <w:num w:numId="3" w16cid:durableId="208077302">
-    <w:abstractNumId w:val="6"/>
+    <w:abstractNumId w:val="7"/>
   </w:num>
   <w:num w:numId="4" w16cid:durableId="1730613563">
-    <w:abstractNumId w:val="8"/>
+    <w:abstractNumId w:val="9"/>
     <w:lvlOverride w:ilvl="0">
       <w:startOverride w:val="1"/>
     </w:lvlOverride>
@@ -1306,19 +1710,25 @@
     </w:lvlOverride>
   </w:num>
   <w:num w:numId="7" w16cid:durableId="1418019242">
-    <w:abstractNumId w:val="7"/>
+    <w:abstractNumId w:val="8"/>
   </w:num>
   <w:num w:numId="8" w16cid:durableId="480737685">
-    <w:abstractNumId w:val="2"/>
+    <w:abstractNumId w:val="3"/>
   </w:num>
   <w:num w:numId="9" w16cid:durableId="600072299">
-    <w:abstractNumId w:val="4"/>
+    <w:abstractNumId w:val="5"/>
   </w:num>
   <w:num w:numId="10" w16cid:durableId="1190141818">
-    <w:abstractNumId w:val="3"/>
+    <w:abstractNumId w:val="4"/>
   </w:num>
   <w:num w:numId="11" w16cid:durableId="964627573">
     <w:abstractNumId w:val="0"/>
+  </w:num>
+  <w:num w:numId="12" w16cid:durableId="1765492987">
+    <w:abstractNumId w:val="2"/>
+  </w:num>
+  <w:num w:numId="13" w16cid:durableId="475294385">
+    <w:abstractNumId w:val="10"/>
   </w:num>
 </w:numbering>
 </file>
@@ -1730,7 +2140,6 @@
   <w:style w:type="character" w:default="1" w:styleId="a7">
     <w:name w:val="Default Paragraph Font"/>
     <w:uiPriority w:val="1"/>
-    <w:semiHidden/>
     <w:unhideWhenUsed/>
   </w:style>
   <w:style w:type="table" w:default="1" w:styleId="a8">
@@ -2085,6 +2494,29 @@
       <w:szCs w:val="18"/>
     </w:rPr>
   </w:style>
+  <w:style w:type="character" w:styleId="af5">
+    <w:name w:val="Hyperlink"/>
+    <w:basedOn w:val="a7"/>
+    <w:uiPriority w:val="99"/>
+    <w:unhideWhenUsed/>
+    <w:rsid w:val="001756DA"/>
+    <w:rPr>
+      <w:color w:val="0563C1" w:themeColor="hyperlink"/>
+      <w:u w:val="single"/>
+    </w:rPr>
+  </w:style>
+  <w:style w:type="character" w:styleId="af6">
+    <w:name w:val="Unresolved Mention"/>
+    <w:basedOn w:val="a7"/>
+    <w:uiPriority w:val="99"/>
+    <w:semiHidden/>
+    <w:unhideWhenUsed/>
+    <w:rsid w:val="001756DA"/>
+    <w:rPr>
+      <w:color w:val="605E5C"/>
+      <w:shd w:val="clear" w:color="auto" w:fill="E1DFDD"/>
+    </w:rPr>
+  </w:style>
 </w:styles>
 </file>
 

</xml_diff>

<commit_message>
feat: wrote cover letter
</commit_message>
<xml_diff>
--- a/documentation/сопроводительное письмо/Сопроводительное письмо.docx
+++ b/documentation/сопроводительное письмо/Сопроводительное письмо.docx
@@ -5,9 +5,39 @@
     <w:p>
       <w:pPr>
         <w:pStyle w:val="af1"/>
-      </w:pPr>
-      <w:r>
-        <w:t>Уважаемый Проскуряков Егор Дмитриевич,</w:t>
+        <w:rPr>
+          <w:b/>
+          <w:bCs/>
+        </w:rPr>
+      </w:pPr>
+      <w:r>
+        <w:rPr>
+          <w:b/>
+          <w:bCs/>
+        </w:rPr>
+        <w:t>Уважаемый</w:t>
+      </w:r>
+      <w:r>
+        <w:rPr>
+          <w:b/>
+          <w:bCs/>
+          <w:lang w:val="en-US"/>
+        </w:rPr>
+        <w:t xml:space="preserve"> </w:t>
+      </w:r>
+      <w:r>
+        <w:rPr>
+          <w:b/>
+          <w:bCs/>
+        </w:rPr>
+        <w:t>Тарасов Вячеслав Сергеевич</w:t>
+      </w:r>
+      <w:r>
+        <w:rPr>
+          <w:b/>
+          <w:bCs/>
+        </w:rPr>
+        <w:t>,</w:t>
       </w:r>
     </w:p>
     <w:p>
@@ -20,12 +50,14 @@
       <w:r>
         <w:t>“</w:t>
       </w:r>
+      <w:proofErr w:type="spellStart"/>
       <w:r>
         <w:rPr>
           <w:lang w:val="en-US"/>
         </w:rPr>
         <w:t>Restobook</w:t>
       </w:r>
+      <w:proofErr w:type="spellEnd"/>
       <w:r>
         <w:t xml:space="preserve">” </w:t>
       </w:r>
@@ -72,8 +104,16 @@
     <w:p>
       <w:pPr>
         <w:pStyle w:val="af1"/>
-      </w:pPr>
-      <w:r>
+        <w:rPr>
+          <w:b/>
+          <w:bCs/>
+        </w:rPr>
+      </w:pPr>
+      <w:r>
+        <w:rPr>
+          <w:b/>
+          <w:bCs/>
+        </w:rPr>
         <w:t>Команда:</w:t>
       </w:r>
     </w:p>
@@ -86,8 +126,37 @@
         </w:numPr>
       </w:pPr>
       <w:r>
-        <w:t>Путин Павел Александрович, team lead, проджект-менеджер, архитектор, fullstack</w:t>
-      </w:r>
+        <w:t xml:space="preserve">Путин Павел Александрович, </w:t>
+      </w:r>
+      <w:proofErr w:type="spellStart"/>
+      <w:r>
+        <w:t>team</w:t>
+      </w:r>
+      <w:proofErr w:type="spellEnd"/>
+      <w:r>
+        <w:t xml:space="preserve"> </w:t>
+      </w:r>
+      <w:proofErr w:type="spellStart"/>
+      <w:r>
+        <w:t>lead</w:t>
+      </w:r>
+      <w:proofErr w:type="spellEnd"/>
+      <w:r>
+        <w:t xml:space="preserve">, </w:t>
+      </w:r>
+      <w:proofErr w:type="spellStart"/>
+      <w:r>
+        <w:t>проджект</w:t>
+      </w:r>
+      <w:proofErr w:type="spellEnd"/>
+      <w:r>
+        <w:t xml:space="preserve">-менеджер, архитектор, </w:t>
+      </w:r>
+      <w:proofErr w:type="spellStart"/>
+      <w:r>
+        <w:t>fullstack</w:t>
+      </w:r>
+      <w:proofErr w:type="spellEnd"/>
     </w:p>
     <w:p>
       <w:pPr>
@@ -109,8 +178,29 @@
           <w:numId w:val="11"/>
         </w:numPr>
       </w:pPr>
-      <w:r>
-        <w:t>Насайр Марьям Магди Захи, backend разработчик</w:t>
+      <w:proofErr w:type="spellStart"/>
+      <w:r>
+        <w:t>Насайр</w:t>
+      </w:r>
+      <w:proofErr w:type="spellEnd"/>
+      <w:r>
+        <w:t xml:space="preserve"> Марьям </w:t>
+      </w:r>
+      <w:proofErr w:type="spellStart"/>
+      <w:r>
+        <w:t>Магди</w:t>
+      </w:r>
+      <w:proofErr w:type="spellEnd"/>
+      <w:r>
+        <w:t xml:space="preserve"> Захи, </w:t>
+      </w:r>
+      <w:proofErr w:type="spellStart"/>
+      <w:r>
+        <w:t>backend</w:t>
+      </w:r>
+      <w:proofErr w:type="spellEnd"/>
+      <w:r>
+        <w:t xml:space="preserve"> разработчик</w:t>
       </w:r>
     </w:p>
     <w:p>
@@ -122,7 +212,51 @@
         </w:numPr>
       </w:pPr>
       <w:r>
-        <w:t>Ноэль Жулмист Филс, backend разработчик, дизайнер</w:t>
+        <w:t xml:space="preserve">Ноэль </w:t>
+      </w:r>
+      <w:proofErr w:type="spellStart"/>
+      <w:r>
+        <w:t>Жулмист</w:t>
+      </w:r>
+      <w:proofErr w:type="spellEnd"/>
+      <w:r>
+        <w:t xml:space="preserve"> Филс, </w:t>
+      </w:r>
+      <w:proofErr w:type="spellStart"/>
+      <w:r>
+        <w:t>backend</w:t>
+      </w:r>
+      <w:proofErr w:type="spellEnd"/>
+      <w:r>
+        <w:t xml:space="preserve"> разработчик, дизайнер</w:t>
+      </w:r>
+    </w:p>
+    <w:p>
+      <w:pPr>
+        <w:pStyle w:val="af1"/>
+        <w:rPr>
+          <w:b/>
+          <w:bCs/>
+          <w:lang w:val="en-US"/>
+        </w:rPr>
+      </w:pPr>
+      <w:r>
+        <w:rPr>
+          <w:b/>
+          <w:bCs/>
+        </w:rPr>
+        <w:t>Проблема, которую мы решаем:</w:t>
+      </w:r>
+    </w:p>
+    <w:p>
+      <w:pPr>
+        <w:pStyle w:val="af1"/>
+      </w:pPr>
+      <w:r>
+        <w:t>В наше время, когда скорость и качество обслуживания - решающий фактор, влияющий на выручку, официанты и хостес в ресторанах и кафе сталкиваются с трудностями при отслеживании броней</w:t>
+      </w:r>
+      <w:r>
+        <w:t>.</w:t>
       </w:r>
     </w:p>
     <w:p>
@@ -138,7 +272,7 @@
           <w:b/>
           <w:bCs/>
         </w:rPr>
-        <w:t>Проблема, которую мы решаем:</w:t>
+        <w:t>Наше решение:</w:t>
       </w:r>
     </w:p>
     <w:p>
@@ -146,26 +280,16 @@
         <w:pStyle w:val="af1"/>
       </w:pPr>
       <w:r>
-        <w:rPr>
-          <w:b/>
-          <w:bCs/>
-        </w:rPr>
-        <w:t>Наше решение:</w:t>
-      </w:r>
-    </w:p>
-    <w:p>
-      <w:pPr>
-        <w:pStyle w:val="af1"/>
-      </w:pPr>
-      <w:r>
         <w:t>“</w:t>
       </w:r>
+      <w:proofErr w:type="spellStart"/>
       <w:r>
         <w:rPr>
           <w:lang w:val="en-US"/>
         </w:rPr>
         <w:t>Restobook</w:t>
       </w:r>
+      <w:proofErr w:type="spellEnd"/>
       <w:r>
         <w:t xml:space="preserve">” </w:t>
       </w:r>
@@ -234,14 +358,7 @@
           <w:b/>
           <w:bCs/>
         </w:rPr>
-        <w:t>Приложение</w:t>
-      </w:r>
-      <w:r>
-        <w:rPr>
-          <w:b/>
-          <w:bCs/>
-        </w:rPr>
-        <w:t>:</w:t>
+        <w:t>Приложение:</w:t>
       </w:r>
     </w:p>
     <w:p>
@@ -251,7 +368,6 @@
           <w:ilvl w:val="0"/>
           <w:numId w:val="13"/>
         </w:numPr>
-        <w:jc w:val="left"/>
       </w:pPr>
       <w:r>
         <w:t>Ссылка на презентацию:</w:t>
@@ -315,7 +431,6 @@
           <w:ilvl w:val="0"/>
           <w:numId w:val="13"/>
         </w:numPr>
-        <w:jc w:val="left"/>
       </w:pPr>
       <w:r>
         <w:t>Ссылка на видео демонстрацию:</w:t>
@@ -337,9 +452,9 @@
           <w:ilvl w:val="0"/>
           <w:numId w:val="13"/>
         </w:numPr>
-        <w:jc w:val="left"/>
-      </w:pPr>
-      <w:r>
+      </w:pPr>
+      <w:r>
+        <w:lastRenderedPageBreak/>
         <w:t xml:space="preserve">Ссылка на </w:t>
       </w:r>
       <w:r>
@@ -2140,6 +2255,7 @@
   <w:style w:type="character" w:default="1" w:styleId="a7">
     <w:name w:val="Default Paragraph Font"/>
     <w:uiPriority w:val="1"/>
+    <w:semiHidden/>
     <w:unhideWhenUsed/>
   </w:style>
   <w:style w:type="table" w:default="1" w:styleId="a8">
@@ -2284,7 +2400,7 @@
     <w:basedOn w:val="a6"/>
     <w:autoRedefine/>
     <w:qFormat/>
-    <w:rsid w:val="00B50CD1"/>
+    <w:rsid w:val="00B861B9"/>
     <w:pPr>
       <w:spacing w:line="360" w:lineRule="auto"/>
       <w:ind w:firstLine="709"/>

</xml_diff>

<commit_message>
doc: add link to youtube video presentation
</commit_message>
<xml_diff>
--- a/documentation/сопроводительное письмо/Сопроводительное письмо.docx
+++ b/documentation/сопроводительное письмо/Сопроводительное письмо.docx
@@ -55,14 +55,12 @@
       <w:r>
         <w:t>“</w:t>
       </w:r>
-      <w:proofErr w:type="spellStart"/>
       <w:r>
         <w:rPr>
           <w:lang w:val="en-US"/>
         </w:rPr>
         <w:t>Restobook</w:t>
       </w:r>
-      <w:proofErr w:type="spellEnd"/>
       <w:r>
         <w:t xml:space="preserve">” </w:t>
       </w:r>
@@ -135,42 +133,10 @@
         </w:numPr>
       </w:pPr>
       <w:r>
-        <w:t xml:space="preserve">Путин Павел Александрович, </w:t>
-      </w:r>
-      <w:proofErr w:type="spellStart"/>
-      <w:r>
-        <w:t>team</w:t>
-      </w:r>
-      <w:proofErr w:type="spellEnd"/>
-      <w:r>
-        <w:t xml:space="preserve"> </w:t>
-      </w:r>
-      <w:proofErr w:type="spellStart"/>
-      <w:r>
-        <w:t>lead</w:t>
-      </w:r>
-      <w:proofErr w:type="spellEnd"/>
-      <w:r>
-        <w:t xml:space="preserve">, </w:t>
-      </w:r>
-      <w:proofErr w:type="spellStart"/>
-      <w:r>
-        <w:t>проджект</w:t>
-      </w:r>
-      <w:proofErr w:type="spellEnd"/>
-      <w:r>
-        <w:t xml:space="preserve">-менеджер, архитектор, </w:t>
-      </w:r>
-      <w:proofErr w:type="spellStart"/>
-      <w:r>
-        <w:t>fullstack</w:t>
-      </w:r>
-      <w:proofErr w:type="spellEnd"/>
-      <w:r>
-        <w:t xml:space="preserve"> </w:t>
-      </w:r>
-      <w:r>
-        <w:t>разработчик</w:t>
+        <w:t>Путин Павел Александрович, team lead, проджект-менеджер, архитектор, fullstack</w:t>
+      </w:r>
+      <w:r>
+        <w:t xml:space="preserve"> разработчик</w:t>
       </w:r>
     </w:p>
     <w:p>
@@ -193,29 +159,8 @@
           <w:numId w:val="11"/>
         </w:numPr>
       </w:pPr>
-      <w:proofErr w:type="spellStart"/>
-      <w:r>
-        <w:t>Насайр</w:t>
-      </w:r>
-      <w:proofErr w:type="spellEnd"/>
-      <w:r>
-        <w:t xml:space="preserve"> Марьям </w:t>
-      </w:r>
-      <w:proofErr w:type="spellStart"/>
-      <w:r>
-        <w:t>Магди</w:t>
-      </w:r>
-      <w:proofErr w:type="spellEnd"/>
-      <w:r>
-        <w:t xml:space="preserve"> Захи, </w:t>
-      </w:r>
-      <w:proofErr w:type="spellStart"/>
-      <w:r>
-        <w:t>backend</w:t>
-      </w:r>
-      <w:proofErr w:type="spellEnd"/>
-      <w:r>
-        <w:t xml:space="preserve"> разработчик</w:t>
+      <w:r>
+        <w:t>Насайр Марьям Магди Захи, backend разработчик</w:t>
       </w:r>
     </w:p>
     <w:p>
@@ -227,23 +172,7 @@
         </w:numPr>
       </w:pPr>
       <w:r>
-        <w:t xml:space="preserve">Ноэль </w:t>
-      </w:r>
-      <w:proofErr w:type="spellStart"/>
-      <w:r>
-        <w:t>Жулмист</w:t>
-      </w:r>
-      <w:proofErr w:type="spellEnd"/>
-      <w:r>
-        <w:t xml:space="preserve"> Филс, </w:t>
-      </w:r>
-      <w:proofErr w:type="spellStart"/>
-      <w:r>
-        <w:t>backend</w:t>
-      </w:r>
-      <w:proofErr w:type="spellEnd"/>
-      <w:r>
-        <w:t xml:space="preserve"> разработчик, дизайнер</w:t>
+        <w:t>Ноэль Жулмист Филс, backend разработчик, дизайнер</w:t>
       </w:r>
     </w:p>
     <w:p>
@@ -268,7 +197,16 @@
         <w:pStyle w:val="af1"/>
       </w:pPr>
       <w:r>
-        <w:t>В наше время, когда скорость и качество обслуживания - решающий фактор, влияющий на выручку, официанты и хостес в ресторанах и кафе сталкиваются с трудностями при отслеживании броней.</w:t>
+        <w:t>В наше время, когда скорость и качество обслуживания - решающий фактор, влияющий на выручку, официанты и хостес в ресторанах и кафе</w:t>
+      </w:r>
+      <w:r>
+        <w:t xml:space="preserve"> </w:t>
+      </w:r>
+      <w:r>
+        <w:t>по-прежнему</w:t>
+      </w:r>
+      <w:r>
+        <w:t xml:space="preserve"> сталкиваются с трудностями при отслеживании броней.</w:t>
       </w:r>
     </w:p>
     <w:p>
@@ -295,14 +233,12 @@
       <w:r>
         <w:t>“</w:t>
       </w:r>
-      <w:proofErr w:type="spellStart"/>
       <w:r>
         <w:rPr>
           <w:lang w:val="en-US"/>
         </w:rPr>
         <w:t>Restobook</w:t>
       </w:r>
-      <w:proofErr w:type="spellEnd"/>
       <w:r>
         <w:t xml:space="preserve">” </w:t>
       </w:r>
@@ -454,12 +390,15 @@
       <w:r>
         <w:t xml:space="preserve"> </w:t>
       </w:r>
-      <w:r>
-        <w:rPr>
-          <w:lang w:val="en-US"/>
-        </w:rPr>
-        <w:t>YouTube</w:t>
-      </w:r>
+      <w:hyperlink r:id="rId10" w:history="1">
+        <w:r>
+          <w:rPr>
+            <w:rStyle w:val="af5"/>
+            <w:lang w:val="en-US"/>
+          </w:rPr>
+          <w:t>YouTube</w:t>
+        </w:r>
+      </w:hyperlink>
     </w:p>
     <w:p>
       <w:pPr>
@@ -482,7 +421,7 @@
       <w:r>
         <w:t xml:space="preserve">репозиторий: </w:t>
       </w:r>
-      <w:hyperlink r:id="rId10" w:history="1">
+      <w:hyperlink r:id="rId11" w:history="1">
         <w:r>
           <w:rPr>
             <w:rStyle w:val="af5"/>
@@ -493,7 +432,7 @@
       </w:hyperlink>
     </w:p>
     <w:sectPr>
-      <w:footerReference w:type="default" r:id="rId11"/>
+      <w:footerReference w:type="default" r:id="rId12"/>
       <w:pgSz w:w="11906" w:h="16838"/>
       <w:pgMar w:top="1134" w:right="851" w:bottom="1134" w:left="1701" w:header="709" w:footer="709" w:gutter="0"/>
       <w:cols w:space="708"/>

</xml_diff>

<commit_message>
doc: add header in cover letter
</commit_message>
<xml_diff>
--- a/documentation/сопроводительное письмо/Сопроводительное письмо.docx
+++ b/documentation/сопроводительное письмо/Сопроводительное письмо.docx
@@ -15,6 +15,127 @@
           <w:b/>
           <w:bCs/>
         </w:rPr>
+        <w:t xml:space="preserve">Кому: </w:t>
+      </w:r>
+      <w:r>
+        <w:rPr>
+          <w:b/>
+          <w:bCs/>
+        </w:rPr>
+        <w:t>Тарасов</w:t>
+      </w:r>
+      <w:r>
+        <w:rPr>
+          <w:b/>
+          <w:bCs/>
+        </w:rPr>
+        <w:t>у</w:t>
+      </w:r>
+      <w:r>
+        <w:rPr>
+          <w:b/>
+          <w:bCs/>
+        </w:rPr>
+        <w:t xml:space="preserve"> Вячеслав</w:t>
+      </w:r>
+      <w:r>
+        <w:rPr>
+          <w:b/>
+          <w:bCs/>
+        </w:rPr>
+        <w:t>у</w:t>
+      </w:r>
+      <w:r>
+        <w:rPr>
+          <w:b/>
+          <w:bCs/>
+        </w:rPr>
+        <w:t xml:space="preserve"> Сергеевич</w:t>
+      </w:r>
+      <w:r>
+        <w:rPr>
+          <w:b/>
+          <w:bCs/>
+        </w:rPr>
+        <w:t>у</w:t>
+      </w:r>
+    </w:p>
+    <w:p>
+      <w:pPr>
+        <w:pStyle w:val="af1"/>
+        <w:rPr>
+          <w:b/>
+          <w:bCs/>
+        </w:rPr>
+      </w:pPr>
+      <w:r>
+        <w:rPr>
+          <w:b/>
+          <w:bCs/>
+        </w:rPr>
+        <w:t>От: Путина Павел, Ефремова Михаила, Насайр Марьям, Ноэля Жулмиста</w:t>
+      </w:r>
+    </w:p>
+    <w:p>
+      <w:pPr>
+        <w:pStyle w:val="af1"/>
+        <w:rPr>
+          <w:b/>
+          <w:bCs/>
+        </w:rPr>
+      </w:pPr>
+    </w:p>
+    <w:p>
+      <w:pPr>
+        <w:pStyle w:val="af1"/>
+        <w:rPr>
+          <w:b/>
+          <w:bCs/>
+        </w:rPr>
+      </w:pPr>
+      <w:r>
+        <w:rPr>
+          <w:b/>
+          <w:bCs/>
+        </w:rPr>
+        <w:t xml:space="preserve">Тема: Сопроводительное письмо по ТП к презентации проекта </w:t>
+      </w:r>
+      <w:r>
+        <w:rPr>
+          <w:b/>
+          <w:bCs/>
+        </w:rPr>
+        <w:t>“</w:t>
+      </w:r>
+      <w:r>
+        <w:rPr>
+          <w:b/>
+          <w:bCs/>
+          <w:lang w:val="en-US"/>
+        </w:rPr>
+        <w:t>Restobook</w:t>
+      </w:r>
+      <w:r>
+        <w:rPr>
+          <w:b/>
+          <w:bCs/>
+        </w:rPr>
+        <w:t>”</w:t>
+      </w:r>
+    </w:p>
+    <w:p>
+      <w:pPr>
+        <w:pStyle w:val="af1"/>
+        <w:rPr>
+          <w:b/>
+          <w:bCs/>
+        </w:rPr>
+      </w:pPr>
+      <w:r>
+        <w:rPr>
+          <w:b/>
+          <w:bCs/>
+        </w:rPr>
         <w:t>Уважаемый</w:t>
       </w:r>
       <w:r>
@@ -231,6 +352,7 @@
         <w:pStyle w:val="af1"/>
       </w:pPr>
       <w:r>
+        <w:lastRenderedPageBreak/>
         <w:t>“</w:t>
       </w:r>
       <w:r>

</xml_diff>

<commit_message>
fix: rewrote cover letter header
</commit_message>
<xml_diff>
--- a/documentation/сопроводительное письмо/Сопроводительное письмо.docx
+++ b/documentation/сопроводительное письмо/Сопроводительное письмо.docx
@@ -15,7 +15,21 @@
           <w:b/>
           <w:bCs/>
         </w:rPr>
-        <w:t xml:space="preserve">Кому: </w:t>
+        <w:t>Кому:</w:t>
+      </w:r>
+      <w:r>
+        <w:rPr>
+          <w:b/>
+          <w:bCs/>
+        </w:rPr>
+        <w:t xml:space="preserve"> Старшему преподавателю ФГБОУ ВО «ВГУ»</w:t>
+      </w:r>
+      <w:r>
+        <w:rPr>
+          <w:b/>
+          <w:bCs/>
+        </w:rPr>
+        <w:t xml:space="preserve"> </w:t>
       </w:r>
       <w:r>
         <w:rPr>
@@ -73,7 +87,21 @@
           <w:b/>
           <w:bCs/>
         </w:rPr>
-        <w:t>От: Путина Павел, Ефремова Михаила, Насайр Марьям, Ноэля Жулмиста</w:t>
+        <w:t>От: Путина Пав</w:t>
+      </w:r>
+      <w:r>
+        <w:rPr>
+          <w:b/>
+          <w:bCs/>
+        </w:rPr>
+        <w:t>ла</w:t>
+      </w:r>
+      <w:r>
+        <w:rPr>
+          <w:b/>
+          <w:bCs/>
+        </w:rPr>
+        <w:t>, Ефремова Михаила, Насайр Марьям, Ноэля Жулмиста</w:t>
       </w:r>
     </w:p>
     <w:p>
@@ -150,7 +178,7 @@
           <w:b/>
           <w:bCs/>
         </w:rPr>
-        <w:t>Тарасов Вячеслав Сергеевич</w:t>
+        <w:t>Вячеслав Сергеевич</w:t>
       </w:r>
       <w:r>
         <w:rPr>
@@ -530,6 +558,11 @@
           <w:numId w:val="13"/>
         </w:numPr>
         <w:spacing w:after="0"/>
+        <w:rPr>
+          <w:rStyle w:val="af5"/>
+          <w:color w:val="000000" w:themeColor="text1"/>
+          <w:u w:val="none"/>
+        </w:rPr>
       </w:pPr>
       <w:r>
         <w:t xml:space="preserve">Ссылка на </w:t>
@@ -552,6 +585,33 @@
           <w:t>GitHub</w:t>
         </w:r>
       </w:hyperlink>
+    </w:p>
+    <w:p>
+      <w:pPr>
+        <w:pStyle w:val="af1"/>
+        <w:spacing w:after="0"/>
+        <w:rPr>
+          <w:rStyle w:val="af5"/>
+        </w:rPr>
+      </w:pPr>
+    </w:p>
+    <w:p>
+      <w:pPr>
+        <w:pStyle w:val="af1"/>
+        <w:spacing w:after="0"/>
+      </w:pPr>
+      <w:r>
+        <w:t>С уважением,</w:t>
+      </w:r>
+    </w:p>
+    <w:p>
+      <w:pPr>
+        <w:pStyle w:val="af1"/>
+        <w:spacing w:after="0"/>
+      </w:pPr>
+      <w:r>
+        <w:t>Команда 7-1</w:t>
+      </w:r>
     </w:p>
     <w:sectPr>
       <w:footerReference w:type="default" r:id="rId12"/>

</xml_diff>

<commit_message>
fix: paste right links in cover letter
</commit_message>
<xml_diff>
--- a/documentation/сопроводительное письмо/Сопроводительное письмо.docx
+++ b/documentation/сопроводительное письмо/Сопроводительное письмо.docx
@@ -1,6 +1,6 @@
 
 <file path=word/document.xml><?xml version="1.0" encoding="utf-8"?>
-<w:document xmlns:wpc="http://schemas.microsoft.com/office/word/2010/wordprocessingCanvas" xmlns:cx="http://schemas.microsoft.com/office/drawing/2014/chartex" xmlns:cx1="http://schemas.microsoft.com/office/drawing/2015/9/8/chartex" xmlns:cx2="http://schemas.microsoft.com/office/drawing/2015/10/21/chartex" xmlns:cx3="http://schemas.microsoft.com/office/drawing/2016/5/9/chartex" xmlns:cx4="http://schemas.microsoft.com/office/drawing/2016/5/10/chartex" xmlns:cx5="http://schemas.microsoft.com/office/drawing/2016/5/11/chartex" xmlns:cx6="http://schemas.microsoft.com/office/drawing/2016/5/12/chartex" xmlns:cx7="http://schemas.microsoft.com/office/drawing/2016/5/13/chartex" xmlns:cx8="http://schemas.microsoft.com/office/drawing/2016/5/14/chartex" xmlns:mc="http://schemas.openxmlformats.org/markup-compatibility/2006" xmlns:aink="http://schemas.microsoft.com/office/drawing/2016/ink" xmlns:am3d="http://schemas.microsoft.com/office/drawing/2017/model3d" xmlns:o="urn:schemas-microsoft-com:office:office" xmlns:oel="http://schemas.microsoft.com/office/2019/extlst" xmlns:r="http://schemas.openxmlformats.org/officeDocument/2006/relationships" xmlns:m="http://schemas.openxmlformats.org/officeDocument/2006/math" xmlns:v="urn:schemas-microsoft-com:vml" xmlns:wp14="http://schemas.microsoft.com/office/word/2010/wordprocessingDrawing" xmlns:wp="http://schemas.openxmlformats.org/drawingml/2006/wordprocessingDrawing" xmlns:w10="urn:schemas-microsoft-com:office:word" xmlns:w="http://schemas.openxmlformats.org/wordprocessingml/2006/main" xmlns:w14="http://schemas.microsoft.com/office/word/2010/wordml" xmlns:w15="http://schemas.microsoft.com/office/word/2012/wordml" xmlns:w16cex="http://schemas.microsoft.com/office/word/2018/wordml/cex" xmlns:w16cid="http://schemas.microsoft.com/office/word/2016/wordml/cid" xmlns:w16="http://schemas.microsoft.com/office/word/2018/wordml" xmlns:w16sdtdh="http://schemas.microsoft.com/office/word/2020/wordml/sdtdatahash" xmlns:w16se="http://schemas.microsoft.com/office/word/2015/wordml/symex" xmlns:wpg="http://schemas.microsoft.com/office/word/2010/wordprocessingGroup" xmlns:wpi="http://schemas.microsoft.com/office/word/2010/wordprocessingInk" xmlns:wne="http://schemas.microsoft.com/office/word/2006/wordml" xmlns:wps="http://schemas.microsoft.com/office/word/2010/wordprocessingShape" mc:Ignorable="w14 w15 w16se w16cid w16 w16cex w16sdtdh wp14">
+<w:document xmlns:wpc="http://schemas.microsoft.com/office/word/2010/wordprocessingCanvas" xmlns:cx="http://schemas.microsoft.com/office/drawing/2014/chartex" xmlns:cx1="http://schemas.microsoft.com/office/drawing/2015/9/8/chartex" xmlns:cx2="http://schemas.microsoft.com/office/drawing/2015/10/21/chartex" xmlns:cx3="http://schemas.microsoft.com/office/drawing/2016/5/9/chartex" xmlns:cx4="http://schemas.microsoft.com/office/drawing/2016/5/10/chartex" xmlns:cx5="http://schemas.microsoft.com/office/drawing/2016/5/11/chartex" xmlns:cx6="http://schemas.microsoft.com/office/drawing/2016/5/12/chartex" xmlns:cx7="http://schemas.microsoft.com/office/drawing/2016/5/13/chartex" xmlns:cx8="http://schemas.microsoft.com/office/drawing/2016/5/14/chartex" xmlns:mc="http://schemas.openxmlformats.org/markup-compatibility/2006" xmlns:aink="http://schemas.microsoft.com/office/drawing/2016/ink" xmlns:am3d="http://schemas.microsoft.com/office/drawing/2017/model3d" xmlns:o="urn:schemas-microsoft-com:office:office" xmlns:oel="http://schemas.microsoft.com/office/2019/extlst" xmlns:r="http://schemas.openxmlformats.org/officeDocument/2006/relationships" xmlns:m="http://schemas.openxmlformats.org/officeDocument/2006/math" xmlns:v="urn:schemas-microsoft-com:vml" xmlns:wp14="http://schemas.microsoft.com/office/word/2010/wordprocessingDrawing" xmlns:wp="http://schemas.openxmlformats.org/drawingml/2006/wordprocessingDrawing" xmlns:w10="urn:schemas-microsoft-com:office:word" xmlns:w="http://schemas.openxmlformats.org/wordprocessingml/2006/main" xmlns:w14="http://schemas.microsoft.com/office/word/2010/wordml" xmlns:w15="http://schemas.microsoft.com/office/word/2012/wordml" xmlns:w16cex="http://schemas.microsoft.com/office/word/2018/wordml/cex" xmlns:w16cid="http://schemas.microsoft.com/office/word/2016/wordml/cid" xmlns:w16="http://schemas.microsoft.com/office/word/2018/wordml" xmlns:w16du="http://schemas.microsoft.com/office/word/2023/wordml/word16du" xmlns:w16sdtdh="http://schemas.microsoft.com/office/word/2020/wordml/sdtdatahash" xmlns:w16se="http://schemas.microsoft.com/office/word/2015/wordml/symex" xmlns:wpg="http://schemas.microsoft.com/office/word/2010/wordprocessingGroup" xmlns:wpi="http://schemas.microsoft.com/office/word/2010/wordprocessingInk" xmlns:wne="http://schemas.microsoft.com/office/word/2006/wordml" xmlns:wps="http://schemas.microsoft.com/office/word/2010/wordprocessingShape" mc:Ignorable="w14 w15 w16se w16cid w16 w16cex w16sdtdh w16du wp14">
   <w:body>
     <w:p>
       <w:pPr>
@@ -101,8 +101,33 @@
           <w:b/>
           <w:bCs/>
         </w:rPr>
-        <w:t>, Ефремова Михаила, Насайр Марьям, Ноэля Жулмиста</w:t>
-      </w:r>
+        <w:t xml:space="preserve">, Ефремова Михаила, </w:t>
+      </w:r>
+      <w:proofErr w:type="spellStart"/>
+      <w:r>
+        <w:rPr>
+          <w:b/>
+          <w:bCs/>
+        </w:rPr>
+        <w:t>Насайр</w:t>
+      </w:r>
+      <w:proofErr w:type="spellEnd"/>
+      <w:r>
+        <w:rPr>
+          <w:b/>
+          <w:bCs/>
+        </w:rPr>
+        <w:t xml:space="preserve"> Марьям, Ноэля </w:t>
+      </w:r>
+      <w:proofErr w:type="spellStart"/>
+      <w:r>
+        <w:rPr>
+          <w:b/>
+          <w:bCs/>
+        </w:rPr>
+        <w:t>Жулмиста</w:t>
+      </w:r>
+      <w:proofErr w:type="spellEnd"/>
     </w:p>
     <w:p>
       <w:pPr>
@@ -110,6 +135,7 @@
         <w:rPr>
           <w:b/>
           <w:bCs/>
+          <w:lang w:val="en-US"/>
         </w:rPr>
       </w:pPr>
     </w:p>
@@ -119,37 +145,9 @@
         <w:rPr>
           <w:b/>
           <w:bCs/>
-        </w:rPr>
-      </w:pPr>
-      <w:r>
-        <w:rPr>
-          <w:b/>
-          <w:bCs/>
-        </w:rPr>
-        <w:t xml:space="preserve">Тема: Сопроводительное письмо по ТП к презентации проекта </w:t>
-      </w:r>
-      <w:r>
-        <w:rPr>
-          <w:b/>
-          <w:bCs/>
-        </w:rPr>
-        <w:t>“</w:t>
-      </w:r>
-      <w:r>
-        <w:rPr>
-          <w:b/>
-          <w:bCs/>
           <w:lang w:val="en-US"/>
         </w:rPr>
-        <w:t>Restobook</w:t>
-      </w:r>
-      <w:r>
-        <w:rPr>
-          <w:b/>
-          <w:bCs/>
-        </w:rPr>
-        <w:t>”</w:t>
-      </w:r>
+      </w:pPr>
     </w:p>
     <w:p>
       <w:pPr>
@@ -164,33 +162,73 @@
           <w:b/>
           <w:bCs/>
         </w:rPr>
-        <w:t>Уважаемый</w:t>
-      </w:r>
-      <w:r>
-        <w:rPr>
-          <w:b/>
-          <w:bCs/>
-        </w:rPr>
-        <w:t xml:space="preserve"> </w:t>
-      </w:r>
-      <w:r>
-        <w:rPr>
-          <w:b/>
-          <w:bCs/>
-        </w:rPr>
-        <w:t>Вячеслав Сергеевич</w:t>
-      </w:r>
-      <w:r>
-        <w:rPr>
-          <w:b/>
-          <w:bCs/>
-        </w:rPr>
-        <w:t>,</w:t>
+        <w:t xml:space="preserve">Тема: Сопроводительное письмо по ТП к презентации проекта </w:t>
+      </w:r>
+      <w:r>
+        <w:rPr>
+          <w:b/>
+          <w:bCs/>
+        </w:rPr>
+        <w:t>“</w:t>
+      </w:r>
+      <w:proofErr w:type="spellStart"/>
+      <w:r>
+        <w:rPr>
+          <w:b/>
+          <w:bCs/>
+          <w:lang w:val="en-US"/>
+        </w:rPr>
+        <w:t>Restobook</w:t>
+      </w:r>
+      <w:proofErr w:type="spellEnd"/>
+      <w:r>
+        <w:rPr>
+          <w:b/>
+          <w:bCs/>
+        </w:rPr>
+        <w:t>”</w:t>
       </w:r>
     </w:p>
     <w:p>
       <w:pPr>
         <w:pStyle w:val="af1"/>
+        <w:rPr>
+          <w:b/>
+          <w:bCs/>
+        </w:rPr>
+      </w:pPr>
+      <w:r>
+        <w:rPr>
+          <w:b/>
+          <w:bCs/>
+        </w:rPr>
+        <w:t>Уважаемый</w:t>
+      </w:r>
+      <w:r>
+        <w:rPr>
+          <w:b/>
+          <w:bCs/>
+        </w:rPr>
+        <w:t xml:space="preserve"> </w:t>
+      </w:r>
+      <w:r>
+        <w:rPr>
+          <w:b/>
+          <w:bCs/>
+        </w:rPr>
+        <w:t>Вячеслав Сергеевич</w:t>
+      </w:r>
+      <w:r>
+        <w:rPr>
+          <w:b/>
+          <w:bCs/>
+        </w:rPr>
+        <w:t>,</w:t>
+      </w:r>
+    </w:p>
+    <w:p>
+      <w:pPr>
+        <w:pStyle w:val="af1"/>
       </w:pPr>
       <w:r>
         <w:t>Мы, команда</w:t>
@@ -204,12 +242,14 @@
       <w:r>
         <w:t>“</w:t>
       </w:r>
+      <w:proofErr w:type="spellStart"/>
       <w:r>
         <w:rPr>
           <w:lang w:val="en-US"/>
         </w:rPr>
         <w:t>Restobook</w:t>
       </w:r>
+      <w:proofErr w:type="spellEnd"/>
       <w:r>
         <w:t xml:space="preserve">” </w:t>
       </w:r>
@@ -282,10 +322,42 @@
         </w:numPr>
       </w:pPr>
       <w:r>
-        <w:t>Путин Павел Александрович, team lead, проджект-менеджер, архитектор, fullstack</w:t>
-      </w:r>
+        <w:t xml:space="preserve">Путин Павел Александрович, </w:t>
+      </w:r>
+      <w:proofErr w:type="spellStart"/>
+      <w:r>
+        <w:t>team</w:t>
+      </w:r>
+      <w:proofErr w:type="spellEnd"/>
+      <w:r>
+        <w:t xml:space="preserve"> </w:t>
+      </w:r>
+      <w:proofErr w:type="spellStart"/>
+      <w:r>
+        <w:t>lead</w:t>
+      </w:r>
+      <w:proofErr w:type="spellEnd"/>
+      <w:r>
+        <w:t xml:space="preserve">, </w:t>
+      </w:r>
+      <w:proofErr w:type="spellStart"/>
+      <w:r>
+        <w:t>проджект</w:t>
+      </w:r>
+      <w:proofErr w:type="spellEnd"/>
+      <w:r>
+        <w:t xml:space="preserve">-менеджер, архитектор, </w:t>
+      </w:r>
+      <w:proofErr w:type="spellStart"/>
+      <w:r>
+        <w:t>fullstack</w:t>
+      </w:r>
+      <w:proofErr w:type="spellEnd"/>
       <w:r>
         <w:t xml:space="preserve"> разработчик</w:t>
+      </w:r>
+      <w:r>
+        <w:t>, технический писатель, тестировщик</w:t>
       </w:r>
     </w:p>
     <w:p>
@@ -297,7 +369,7 @@
         </w:numPr>
       </w:pPr>
       <w:r>
-        <w:t>Ефремов Михаил Витальевич, аналитик, технический писатель, специалист по продажам, тестировщик</w:t>
+        <w:t>Ефремов Михаил Витальевич, аналитик, специалист по продажам</w:t>
       </w:r>
     </w:p>
     <w:p>
@@ -308,8 +380,29 @@
           <w:numId w:val="11"/>
         </w:numPr>
       </w:pPr>
-      <w:r>
-        <w:t>Насайр Марьям Магди Захи, backend разработчик</w:t>
+      <w:proofErr w:type="spellStart"/>
+      <w:r>
+        <w:t>Насайр</w:t>
+      </w:r>
+      <w:proofErr w:type="spellEnd"/>
+      <w:r>
+        <w:t xml:space="preserve"> Марьям </w:t>
+      </w:r>
+      <w:proofErr w:type="spellStart"/>
+      <w:r>
+        <w:t>Магди</w:t>
+      </w:r>
+      <w:proofErr w:type="spellEnd"/>
+      <w:r>
+        <w:t xml:space="preserve"> Захи, </w:t>
+      </w:r>
+      <w:proofErr w:type="spellStart"/>
+      <w:r>
+        <w:t>backend</w:t>
+      </w:r>
+      <w:proofErr w:type="spellEnd"/>
+      <w:r>
+        <w:t xml:space="preserve"> разработчик</w:t>
       </w:r>
     </w:p>
     <w:p>
@@ -321,7 +414,23 @@
         </w:numPr>
       </w:pPr>
       <w:r>
-        <w:t>Ноэль Жулмист Филс, backend разработчик, дизайнер</w:t>
+        <w:t xml:space="preserve">Ноэль </w:t>
+      </w:r>
+      <w:proofErr w:type="spellStart"/>
+      <w:r>
+        <w:t>Жулмист</w:t>
+      </w:r>
+      <w:proofErr w:type="spellEnd"/>
+      <w:r>
+        <w:t xml:space="preserve"> Филс, </w:t>
+      </w:r>
+      <w:proofErr w:type="spellStart"/>
+      <w:r>
+        <w:t>backend</w:t>
+      </w:r>
+      <w:proofErr w:type="spellEnd"/>
+      <w:r>
+        <w:t xml:space="preserve"> разработчик, дизайнер</w:t>
       </w:r>
     </w:p>
     <w:p>
@@ -372,6 +481,7 @@
           <w:b/>
           <w:bCs/>
         </w:rPr>
+        <w:lastRenderedPageBreak/>
         <w:t>Наше решение:</w:t>
       </w:r>
     </w:p>
@@ -380,15 +490,16 @@
         <w:pStyle w:val="af1"/>
       </w:pPr>
       <w:r>
-        <w:lastRenderedPageBreak/>
         <w:t>“</w:t>
       </w:r>
+      <w:proofErr w:type="spellStart"/>
       <w:r>
         <w:rPr>
           <w:lang w:val="en-US"/>
         </w:rPr>
         <w:t>Restobook</w:t>
       </w:r>
+      <w:proofErr w:type="spellEnd"/>
       <w:r>
         <w:t xml:space="preserve">” </w:t>
       </w:r>
@@ -512,7 +623,21 @@
             <w:rStyle w:val="af5"/>
             <w:lang w:val="en-US"/>
           </w:rPr>
-          <w:t>PDF</w:t>
+          <w:t>P</w:t>
+        </w:r>
+        <w:r>
+          <w:rPr>
+            <w:rStyle w:val="af5"/>
+            <w:lang w:val="en-US"/>
+          </w:rPr>
+          <w:t>D</w:t>
+        </w:r>
+        <w:r>
+          <w:rPr>
+            <w:rStyle w:val="af5"/>
+            <w:lang w:val="en-US"/>
+          </w:rPr>
+          <w:t>F</w:t>
         </w:r>
         <w:r>
           <w:rPr>
@@ -626,7 +751,7 @@
 </file>
 
 <file path=word/endnotes.xml><?xml version="1.0" encoding="utf-8"?>
-<w:endnotes xmlns:wpc="http://schemas.microsoft.com/office/word/2010/wordprocessingCanvas" xmlns:cx="http://schemas.microsoft.com/office/drawing/2014/chartex" xmlns:cx1="http://schemas.microsoft.com/office/drawing/2015/9/8/chartex" xmlns:cx2="http://schemas.microsoft.com/office/drawing/2015/10/21/chartex" xmlns:cx3="http://schemas.microsoft.com/office/drawing/2016/5/9/chartex" xmlns:cx4="http://schemas.microsoft.com/office/drawing/2016/5/10/chartex" xmlns:cx5="http://schemas.microsoft.com/office/drawing/2016/5/11/chartex" xmlns:cx6="http://schemas.microsoft.com/office/drawing/2016/5/12/chartex" xmlns:cx7="http://schemas.microsoft.com/office/drawing/2016/5/13/chartex" xmlns:cx8="http://schemas.microsoft.com/office/drawing/2016/5/14/chartex" xmlns:mc="http://schemas.openxmlformats.org/markup-compatibility/2006" xmlns:aink="http://schemas.microsoft.com/office/drawing/2016/ink" xmlns:am3d="http://schemas.microsoft.com/office/drawing/2017/model3d" xmlns:o="urn:schemas-microsoft-com:office:office" xmlns:oel="http://schemas.microsoft.com/office/2019/extlst" xmlns:r="http://schemas.openxmlformats.org/officeDocument/2006/relationships" xmlns:m="http://schemas.openxmlformats.org/officeDocument/2006/math" xmlns:v="urn:schemas-microsoft-com:vml" xmlns:wp14="http://schemas.microsoft.com/office/word/2010/wordprocessingDrawing" xmlns:wp="http://schemas.openxmlformats.org/drawingml/2006/wordprocessingDrawing" xmlns:w10="urn:schemas-microsoft-com:office:word" xmlns:w="http://schemas.openxmlformats.org/wordprocessingml/2006/main" xmlns:w14="http://schemas.microsoft.com/office/word/2010/wordml" xmlns:w15="http://schemas.microsoft.com/office/word/2012/wordml" xmlns:w16cex="http://schemas.microsoft.com/office/word/2018/wordml/cex" xmlns:w16cid="http://schemas.microsoft.com/office/word/2016/wordml/cid" xmlns:w16="http://schemas.microsoft.com/office/word/2018/wordml" xmlns:w16sdtdh="http://schemas.microsoft.com/office/word/2020/wordml/sdtdatahash" xmlns:w16se="http://schemas.microsoft.com/office/word/2015/wordml/symex" xmlns:wpg="http://schemas.microsoft.com/office/word/2010/wordprocessingGroup" xmlns:wpi="http://schemas.microsoft.com/office/word/2010/wordprocessingInk" xmlns:wne="http://schemas.microsoft.com/office/word/2006/wordml" xmlns:wps="http://schemas.microsoft.com/office/word/2010/wordprocessingShape" mc:Ignorable="w14 w15 w16se w16cid w16 w16cex w16sdtdh wp14">
+<w:endnotes xmlns:wpc="http://schemas.microsoft.com/office/word/2010/wordprocessingCanvas" xmlns:cx="http://schemas.microsoft.com/office/drawing/2014/chartex" xmlns:cx1="http://schemas.microsoft.com/office/drawing/2015/9/8/chartex" xmlns:cx2="http://schemas.microsoft.com/office/drawing/2015/10/21/chartex" xmlns:cx3="http://schemas.microsoft.com/office/drawing/2016/5/9/chartex" xmlns:cx4="http://schemas.microsoft.com/office/drawing/2016/5/10/chartex" xmlns:cx5="http://schemas.microsoft.com/office/drawing/2016/5/11/chartex" xmlns:cx6="http://schemas.microsoft.com/office/drawing/2016/5/12/chartex" xmlns:cx7="http://schemas.microsoft.com/office/drawing/2016/5/13/chartex" xmlns:cx8="http://schemas.microsoft.com/office/drawing/2016/5/14/chartex" xmlns:mc="http://schemas.openxmlformats.org/markup-compatibility/2006" xmlns:aink="http://schemas.microsoft.com/office/drawing/2016/ink" xmlns:am3d="http://schemas.microsoft.com/office/drawing/2017/model3d" xmlns:o="urn:schemas-microsoft-com:office:office" xmlns:oel="http://schemas.microsoft.com/office/2019/extlst" xmlns:r="http://schemas.openxmlformats.org/officeDocument/2006/relationships" xmlns:m="http://schemas.openxmlformats.org/officeDocument/2006/math" xmlns:v="urn:schemas-microsoft-com:vml" xmlns:wp14="http://schemas.microsoft.com/office/word/2010/wordprocessingDrawing" xmlns:wp="http://schemas.openxmlformats.org/drawingml/2006/wordprocessingDrawing" xmlns:w10="urn:schemas-microsoft-com:office:word" xmlns:w="http://schemas.openxmlformats.org/wordprocessingml/2006/main" xmlns:w14="http://schemas.microsoft.com/office/word/2010/wordml" xmlns:w15="http://schemas.microsoft.com/office/word/2012/wordml" xmlns:w16cex="http://schemas.microsoft.com/office/word/2018/wordml/cex" xmlns:w16cid="http://schemas.microsoft.com/office/word/2016/wordml/cid" xmlns:w16="http://schemas.microsoft.com/office/word/2018/wordml" xmlns:w16du="http://schemas.microsoft.com/office/word/2023/wordml/word16du" xmlns:w16sdtdh="http://schemas.microsoft.com/office/word/2020/wordml/sdtdatahash" xmlns:w16se="http://schemas.microsoft.com/office/word/2015/wordml/symex" xmlns:wpg="http://schemas.microsoft.com/office/word/2010/wordprocessingGroup" xmlns:wpi="http://schemas.microsoft.com/office/word/2010/wordprocessingInk" xmlns:wne="http://schemas.microsoft.com/office/word/2006/wordml" xmlns:wps="http://schemas.microsoft.com/office/word/2010/wordprocessingShape" mc:Ignorable="w14 w15 w16se w16cid w16 w16cex w16sdtdh w16du wp14">
   <w:endnote w:type="separator" w:id="-1">
     <w:p>
       <w:pPr>
@@ -651,7 +776,7 @@
 </file>
 
 <file path=word/footer1.xml><?xml version="1.0" encoding="utf-8"?>
-<w:ftr xmlns:wpc="http://schemas.microsoft.com/office/word/2010/wordprocessingCanvas" xmlns:cx="http://schemas.microsoft.com/office/drawing/2014/chartex" xmlns:cx1="http://schemas.microsoft.com/office/drawing/2015/9/8/chartex" xmlns:cx2="http://schemas.microsoft.com/office/drawing/2015/10/21/chartex" xmlns:cx3="http://schemas.microsoft.com/office/drawing/2016/5/9/chartex" xmlns:cx4="http://schemas.microsoft.com/office/drawing/2016/5/10/chartex" xmlns:cx5="http://schemas.microsoft.com/office/drawing/2016/5/11/chartex" xmlns:cx6="http://schemas.microsoft.com/office/drawing/2016/5/12/chartex" xmlns:cx7="http://schemas.microsoft.com/office/drawing/2016/5/13/chartex" xmlns:cx8="http://schemas.microsoft.com/office/drawing/2016/5/14/chartex" xmlns:mc="http://schemas.openxmlformats.org/markup-compatibility/2006" xmlns:aink="http://schemas.microsoft.com/office/drawing/2016/ink" xmlns:am3d="http://schemas.microsoft.com/office/drawing/2017/model3d" xmlns:o="urn:schemas-microsoft-com:office:office" xmlns:oel="http://schemas.microsoft.com/office/2019/extlst" xmlns:r="http://schemas.openxmlformats.org/officeDocument/2006/relationships" xmlns:m="http://schemas.openxmlformats.org/officeDocument/2006/math" xmlns:v="urn:schemas-microsoft-com:vml" xmlns:wp14="http://schemas.microsoft.com/office/word/2010/wordprocessingDrawing" xmlns:wp="http://schemas.openxmlformats.org/drawingml/2006/wordprocessingDrawing" xmlns:w10="urn:schemas-microsoft-com:office:word" xmlns:w="http://schemas.openxmlformats.org/wordprocessingml/2006/main" xmlns:w14="http://schemas.microsoft.com/office/word/2010/wordml" xmlns:w15="http://schemas.microsoft.com/office/word/2012/wordml" xmlns:w16cex="http://schemas.microsoft.com/office/word/2018/wordml/cex" xmlns:w16cid="http://schemas.microsoft.com/office/word/2016/wordml/cid" xmlns:w16="http://schemas.microsoft.com/office/word/2018/wordml" xmlns:w16sdtdh="http://schemas.microsoft.com/office/word/2020/wordml/sdtdatahash" xmlns:w16se="http://schemas.microsoft.com/office/word/2015/wordml/symex" xmlns:wpg="http://schemas.microsoft.com/office/word/2010/wordprocessingGroup" xmlns:wpi="http://schemas.microsoft.com/office/word/2010/wordprocessingInk" xmlns:wne="http://schemas.microsoft.com/office/word/2006/wordml" xmlns:wps="http://schemas.microsoft.com/office/word/2010/wordprocessingShape" mc:Ignorable="w14 w15 w16se w16cid w16 w16cex w16sdtdh wp14">
+<w:ftr xmlns:wpc="http://schemas.microsoft.com/office/word/2010/wordprocessingCanvas" xmlns:cx="http://schemas.microsoft.com/office/drawing/2014/chartex" xmlns:cx1="http://schemas.microsoft.com/office/drawing/2015/9/8/chartex" xmlns:cx2="http://schemas.microsoft.com/office/drawing/2015/10/21/chartex" xmlns:cx3="http://schemas.microsoft.com/office/drawing/2016/5/9/chartex" xmlns:cx4="http://schemas.microsoft.com/office/drawing/2016/5/10/chartex" xmlns:cx5="http://schemas.microsoft.com/office/drawing/2016/5/11/chartex" xmlns:cx6="http://schemas.microsoft.com/office/drawing/2016/5/12/chartex" xmlns:cx7="http://schemas.microsoft.com/office/drawing/2016/5/13/chartex" xmlns:cx8="http://schemas.microsoft.com/office/drawing/2016/5/14/chartex" xmlns:mc="http://schemas.openxmlformats.org/markup-compatibility/2006" xmlns:aink="http://schemas.microsoft.com/office/drawing/2016/ink" xmlns:am3d="http://schemas.microsoft.com/office/drawing/2017/model3d" xmlns:o="urn:schemas-microsoft-com:office:office" xmlns:oel="http://schemas.microsoft.com/office/2019/extlst" xmlns:r="http://schemas.openxmlformats.org/officeDocument/2006/relationships" xmlns:m="http://schemas.openxmlformats.org/officeDocument/2006/math" xmlns:v="urn:schemas-microsoft-com:vml" xmlns:wp14="http://schemas.microsoft.com/office/word/2010/wordprocessingDrawing" xmlns:wp="http://schemas.openxmlformats.org/drawingml/2006/wordprocessingDrawing" xmlns:w10="urn:schemas-microsoft-com:office:word" xmlns:w="http://schemas.openxmlformats.org/wordprocessingml/2006/main" xmlns:w14="http://schemas.microsoft.com/office/word/2010/wordml" xmlns:w15="http://schemas.microsoft.com/office/word/2012/wordml" xmlns:w16cex="http://schemas.microsoft.com/office/word/2018/wordml/cex" xmlns:w16cid="http://schemas.microsoft.com/office/word/2016/wordml/cid" xmlns:w16="http://schemas.microsoft.com/office/word/2018/wordml" xmlns:w16du="http://schemas.microsoft.com/office/word/2023/wordml/word16du" xmlns:w16sdtdh="http://schemas.microsoft.com/office/word/2020/wordml/sdtdatahash" xmlns:w16se="http://schemas.microsoft.com/office/word/2015/wordml/symex" xmlns:wpg="http://schemas.microsoft.com/office/word/2010/wordprocessingGroup" xmlns:wpi="http://schemas.microsoft.com/office/word/2010/wordprocessingInk" xmlns:wne="http://schemas.microsoft.com/office/word/2006/wordml" xmlns:wps="http://schemas.microsoft.com/office/word/2010/wordprocessingShape" mc:Ignorable="w14 w15 w16se w16cid w16 w16cex w16sdtdh w16du wp14">
   <w:sdt>
     <w:sdtPr>
       <w:id w:val="410965248"/>
@@ -689,7 +814,7 @@
 </file>
 
 <file path=word/footnotes.xml><?xml version="1.0" encoding="utf-8"?>
-<w:footnotes xmlns:wpc="http://schemas.microsoft.com/office/word/2010/wordprocessingCanvas" xmlns:cx="http://schemas.microsoft.com/office/drawing/2014/chartex" xmlns:cx1="http://schemas.microsoft.com/office/drawing/2015/9/8/chartex" xmlns:cx2="http://schemas.microsoft.com/office/drawing/2015/10/21/chartex" xmlns:cx3="http://schemas.microsoft.com/office/drawing/2016/5/9/chartex" xmlns:cx4="http://schemas.microsoft.com/office/drawing/2016/5/10/chartex" xmlns:cx5="http://schemas.microsoft.com/office/drawing/2016/5/11/chartex" xmlns:cx6="http://schemas.microsoft.com/office/drawing/2016/5/12/chartex" xmlns:cx7="http://schemas.microsoft.com/office/drawing/2016/5/13/chartex" xmlns:cx8="http://schemas.microsoft.com/office/drawing/2016/5/14/chartex" xmlns:mc="http://schemas.openxmlformats.org/markup-compatibility/2006" xmlns:aink="http://schemas.microsoft.com/office/drawing/2016/ink" xmlns:am3d="http://schemas.microsoft.com/office/drawing/2017/model3d" xmlns:o="urn:schemas-microsoft-com:office:office" xmlns:oel="http://schemas.microsoft.com/office/2019/extlst" xmlns:r="http://schemas.openxmlformats.org/officeDocument/2006/relationships" xmlns:m="http://schemas.openxmlformats.org/officeDocument/2006/math" xmlns:v="urn:schemas-microsoft-com:vml" xmlns:wp14="http://schemas.microsoft.com/office/word/2010/wordprocessingDrawing" xmlns:wp="http://schemas.openxmlformats.org/drawingml/2006/wordprocessingDrawing" xmlns:w10="urn:schemas-microsoft-com:office:word" xmlns:w="http://schemas.openxmlformats.org/wordprocessingml/2006/main" xmlns:w14="http://schemas.microsoft.com/office/word/2010/wordml" xmlns:w15="http://schemas.microsoft.com/office/word/2012/wordml" xmlns:w16cex="http://schemas.microsoft.com/office/word/2018/wordml/cex" xmlns:w16cid="http://schemas.microsoft.com/office/word/2016/wordml/cid" xmlns:w16="http://schemas.microsoft.com/office/word/2018/wordml" xmlns:w16sdtdh="http://schemas.microsoft.com/office/word/2020/wordml/sdtdatahash" xmlns:w16se="http://schemas.microsoft.com/office/word/2015/wordml/symex" xmlns:wpg="http://schemas.microsoft.com/office/word/2010/wordprocessingGroup" xmlns:wpi="http://schemas.microsoft.com/office/word/2010/wordprocessingInk" xmlns:wne="http://schemas.microsoft.com/office/word/2006/wordml" xmlns:wps="http://schemas.microsoft.com/office/word/2010/wordprocessingShape" mc:Ignorable="w14 w15 w16se w16cid w16 w16cex w16sdtdh wp14">
+<w:footnotes xmlns:wpc="http://schemas.microsoft.com/office/word/2010/wordprocessingCanvas" xmlns:cx="http://schemas.microsoft.com/office/drawing/2014/chartex" xmlns:cx1="http://schemas.microsoft.com/office/drawing/2015/9/8/chartex" xmlns:cx2="http://schemas.microsoft.com/office/drawing/2015/10/21/chartex" xmlns:cx3="http://schemas.microsoft.com/office/drawing/2016/5/9/chartex" xmlns:cx4="http://schemas.microsoft.com/office/drawing/2016/5/10/chartex" xmlns:cx5="http://schemas.microsoft.com/office/drawing/2016/5/11/chartex" xmlns:cx6="http://schemas.microsoft.com/office/drawing/2016/5/12/chartex" xmlns:cx7="http://schemas.microsoft.com/office/drawing/2016/5/13/chartex" xmlns:cx8="http://schemas.microsoft.com/office/drawing/2016/5/14/chartex" xmlns:mc="http://schemas.openxmlformats.org/markup-compatibility/2006" xmlns:aink="http://schemas.microsoft.com/office/drawing/2016/ink" xmlns:am3d="http://schemas.microsoft.com/office/drawing/2017/model3d" xmlns:o="urn:schemas-microsoft-com:office:office" xmlns:oel="http://schemas.microsoft.com/office/2019/extlst" xmlns:r="http://schemas.openxmlformats.org/officeDocument/2006/relationships" xmlns:m="http://schemas.openxmlformats.org/officeDocument/2006/math" xmlns:v="urn:schemas-microsoft-com:vml" xmlns:wp14="http://schemas.microsoft.com/office/word/2010/wordprocessingDrawing" xmlns:wp="http://schemas.openxmlformats.org/drawingml/2006/wordprocessingDrawing" xmlns:w10="urn:schemas-microsoft-com:office:word" xmlns:w="http://schemas.openxmlformats.org/wordprocessingml/2006/main" xmlns:w14="http://schemas.microsoft.com/office/word/2010/wordml" xmlns:w15="http://schemas.microsoft.com/office/word/2012/wordml" xmlns:w16cex="http://schemas.microsoft.com/office/word/2018/wordml/cex" xmlns:w16cid="http://schemas.microsoft.com/office/word/2016/wordml/cid" xmlns:w16="http://schemas.microsoft.com/office/word/2018/wordml" xmlns:w16du="http://schemas.microsoft.com/office/word/2023/wordml/word16du" xmlns:w16sdtdh="http://schemas.microsoft.com/office/word/2020/wordml/sdtdatahash" xmlns:w16se="http://schemas.microsoft.com/office/word/2015/wordml/symex" xmlns:wpg="http://schemas.microsoft.com/office/word/2010/wordprocessingGroup" xmlns:wpi="http://schemas.microsoft.com/office/word/2010/wordprocessingInk" xmlns:wne="http://schemas.microsoft.com/office/word/2006/wordml" xmlns:wps="http://schemas.microsoft.com/office/word/2010/wordprocessingShape" mc:Ignorable="w14 w15 w16se w16cid w16 w16cex w16sdtdh w16du wp14">
   <w:footnote w:type="separator" w:id="-1">
     <w:p>
       <w:pPr>
@@ -714,7 +839,7 @@
 </file>
 
 <file path=word/numbering.xml><?xml version="1.0" encoding="utf-8"?>
-<w:numbering xmlns:wpc="http://schemas.microsoft.com/office/word/2010/wordprocessingCanvas" xmlns:cx="http://schemas.microsoft.com/office/drawing/2014/chartex" xmlns:cx1="http://schemas.microsoft.com/office/drawing/2015/9/8/chartex" xmlns:cx2="http://schemas.microsoft.com/office/drawing/2015/10/21/chartex" xmlns:cx3="http://schemas.microsoft.com/office/drawing/2016/5/9/chartex" xmlns:cx4="http://schemas.microsoft.com/office/drawing/2016/5/10/chartex" xmlns:cx5="http://schemas.microsoft.com/office/drawing/2016/5/11/chartex" xmlns:cx6="http://schemas.microsoft.com/office/drawing/2016/5/12/chartex" xmlns:cx7="http://schemas.microsoft.com/office/drawing/2016/5/13/chartex" xmlns:cx8="http://schemas.microsoft.com/office/drawing/2016/5/14/chartex" xmlns:mc="http://schemas.openxmlformats.org/markup-compatibility/2006" xmlns:aink="http://schemas.microsoft.com/office/drawing/2016/ink" xmlns:am3d="http://schemas.microsoft.com/office/drawing/2017/model3d" xmlns:o="urn:schemas-microsoft-com:office:office" xmlns:oel="http://schemas.microsoft.com/office/2019/extlst" xmlns:r="http://schemas.openxmlformats.org/officeDocument/2006/relationships" xmlns:m="http://schemas.openxmlformats.org/officeDocument/2006/math" xmlns:v="urn:schemas-microsoft-com:vml" xmlns:wp14="http://schemas.microsoft.com/office/word/2010/wordprocessingDrawing" xmlns:wp="http://schemas.openxmlformats.org/drawingml/2006/wordprocessingDrawing" xmlns:w10="urn:schemas-microsoft-com:office:word" xmlns:w="http://schemas.openxmlformats.org/wordprocessingml/2006/main" xmlns:w14="http://schemas.microsoft.com/office/word/2010/wordml" xmlns:w15="http://schemas.microsoft.com/office/word/2012/wordml" xmlns:w16cex="http://schemas.microsoft.com/office/word/2018/wordml/cex" xmlns:w16cid="http://schemas.microsoft.com/office/word/2016/wordml/cid" xmlns:w16="http://schemas.microsoft.com/office/word/2018/wordml" xmlns:w16sdtdh="http://schemas.microsoft.com/office/word/2020/wordml/sdtdatahash" xmlns:w16se="http://schemas.microsoft.com/office/word/2015/wordml/symex" xmlns:wpg="http://schemas.microsoft.com/office/word/2010/wordprocessingGroup" xmlns:wpi="http://schemas.microsoft.com/office/word/2010/wordprocessingInk" xmlns:wne="http://schemas.microsoft.com/office/word/2006/wordml" xmlns:wps="http://schemas.microsoft.com/office/word/2010/wordprocessingShape" mc:Ignorable="w14 w15 w16se w16cid w16 w16cex w16sdtdh wp14">
+<w:numbering xmlns:wpc="http://schemas.microsoft.com/office/word/2010/wordprocessingCanvas" xmlns:cx="http://schemas.microsoft.com/office/drawing/2014/chartex" xmlns:cx1="http://schemas.microsoft.com/office/drawing/2015/9/8/chartex" xmlns:cx2="http://schemas.microsoft.com/office/drawing/2015/10/21/chartex" xmlns:cx3="http://schemas.microsoft.com/office/drawing/2016/5/9/chartex" xmlns:cx4="http://schemas.microsoft.com/office/drawing/2016/5/10/chartex" xmlns:cx5="http://schemas.microsoft.com/office/drawing/2016/5/11/chartex" xmlns:cx6="http://schemas.microsoft.com/office/drawing/2016/5/12/chartex" xmlns:cx7="http://schemas.microsoft.com/office/drawing/2016/5/13/chartex" xmlns:cx8="http://schemas.microsoft.com/office/drawing/2016/5/14/chartex" xmlns:mc="http://schemas.openxmlformats.org/markup-compatibility/2006" xmlns:aink="http://schemas.microsoft.com/office/drawing/2016/ink" xmlns:am3d="http://schemas.microsoft.com/office/drawing/2017/model3d" xmlns:o="urn:schemas-microsoft-com:office:office" xmlns:oel="http://schemas.microsoft.com/office/2019/extlst" xmlns:r="http://schemas.openxmlformats.org/officeDocument/2006/relationships" xmlns:m="http://schemas.openxmlformats.org/officeDocument/2006/math" xmlns:v="urn:schemas-microsoft-com:vml" xmlns:wp14="http://schemas.microsoft.com/office/word/2010/wordprocessingDrawing" xmlns:wp="http://schemas.openxmlformats.org/drawingml/2006/wordprocessingDrawing" xmlns:w10="urn:schemas-microsoft-com:office:word" xmlns:w="http://schemas.openxmlformats.org/wordprocessingml/2006/main" xmlns:w14="http://schemas.microsoft.com/office/word/2010/wordml" xmlns:w15="http://schemas.microsoft.com/office/word/2012/wordml" xmlns:w16cex="http://schemas.microsoft.com/office/word/2018/wordml/cex" xmlns:w16cid="http://schemas.microsoft.com/office/word/2016/wordml/cid" xmlns:w16="http://schemas.microsoft.com/office/word/2018/wordml" xmlns:w16du="http://schemas.microsoft.com/office/word/2023/wordml/word16du" xmlns:w16sdtdh="http://schemas.microsoft.com/office/word/2020/wordml/sdtdatahash" xmlns:w16se="http://schemas.microsoft.com/office/word/2015/wordml/symex" xmlns:wpg="http://schemas.microsoft.com/office/word/2010/wordprocessingGroup" xmlns:wpi="http://schemas.microsoft.com/office/word/2010/wordprocessingInk" xmlns:wne="http://schemas.microsoft.com/office/word/2006/wordml" xmlns:wps="http://schemas.microsoft.com/office/word/2010/wordprocessingShape" mc:Ignorable="w14 w15 w16se w16cid w16 w16cex w16sdtdh w16du wp14">
   <w:abstractNum w:abstractNumId="0" w15:restartNumberingAfterBreak="0">
     <w:nsid w:val="16481029"/>
     <w:multiLevelType w:val="hybridMultilevel"/>
@@ -1986,7 +2111,7 @@
 </file>
 
 <file path=word/styles.xml><?xml version="1.0" encoding="utf-8"?>
-<w:styles xmlns:mc="http://schemas.openxmlformats.org/markup-compatibility/2006" xmlns:r="http://schemas.openxmlformats.org/officeDocument/2006/relationships" xmlns:w="http://schemas.openxmlformats.org/wordprocessingml/2006/main" xmlns:w14="http://schemas.microsoft.com/office/word/2010/wordml" xmlns:w15="http://schemas.microsoft.com/office/word/2012/wordml" xmlns:w16cex="http://schemas.microsoft.com/office/word/2018/wordml/cex" xmlns:w16cid="http://schemas.microsoft.com/office/word/2016/wordml/cid" xmlns:w16="http://schemas.microsoft.com/office/word/2018/wordml" xmlns:w16sdtdh="http://schemas.microsoft.com/office/word/2020/wordml/sdtdatahash" xmlns:w16se="http://schemas.microsoft.com/office/word/2015/wordml/symex" mc:Ignorable="w14 w15 w16se w16cid w16 w16cex w16sdtdh">
+<w:styles xmlns:mc="http://schemas.openxmlformats.org/markup-compatibility/2006" xmlns:r="http://schemas.openxmlformats.org/officeDocument/2006/relationships" xmlns:w="http://schemas.openxmlformats.org/wordprocessingml/2006/main" xmlns:w14="http://schemas.microsoft.com/office/word/2010/wordml" xmlns:w15="http://schemas.microsoft.com/office/word/2012/wordml" xmlns:w16cex="http://schemas.microsoft.com/office/word/2018/wordml/cex" xmlns:w16cid="http://schemas.microsoft.com/office/word/2016/wordml/cid" xmlns:w16="http://schemas.microsoft.com/office/word/2018/wordml" xmlns:w16du="http://schemas.microsoft.com/office/word/2023/wordml/word16du" xmlns:w16sdtdh="http://schemas.microsoft.com/office/word/2020/wordml/sdtdatahash" xmlns:w16se="http://schemas.microsoft.com/office/word/2015/wordml/symex" mc:Ignorable="w14 w15 w16se w16cid w16 w16cex w16sdtdh w16du">
   <w:docDefaults>
     <w:rPrDefault>
       <w:rPr>
@@ -2770,6 +2895,18 @@
       <w:shd w:val="clear" w:color="auto" w:fill="E1DFDD"/>
     </w:rPr>
   </w:style>
+  <w:style w:type="character" w:styleId="af7">
+    <w:name w:val="FollowedHyperlink"/>
+    <w:basedOn w:val="a7"/>
+    <w:uiPriority w:val="99"/>
+    <w:semiHidden/>
+    <w:unhideWhenUsed/>
+    <w:rsid w:val="00AE2F0F"/>
+    <w:rPr>
+      <w:color w:val="954F72" w:themeColor="followedHyperlink"/>
+      <w:u w:val="single"/>
+    </w:rPr>
+  </w:style>
 </w:styles>
 </file>
 

</xml_diff>

<commit_message>
fix: make cover letter one page
</commit_message>
<xml_diff>
--- a/documentation/сопроводительное письмо/Сопроводительное письмо.docx
+++ b/documentation/сопроводительное письмо/Сопроводительное письмо.docx
@@ -135,7 +135,6 @@
         <w:rPr>
           <w:b/>
           <w:bCs/>
-          <w:lang w:val="en-US"/>
         </w:rPr>
       </w:pPr>
     </w:p>
@@ -145,7 +144,6 @@
         <w:rPr>
           <w:b/>
           <w:bCs/>
-          <w:lang w:val="en-US"/>
         </w:rPr>
       </w:pPr>
     </w:p>
@@ -481,7 +479,6 @@
           <w:b/>
           <w:bCs/>
         </w:rPr>
-        <w:lastRenderedPageBreak/>
         <w:t>Наше решение:</w:t>
       </w:r>
     </w:p>
@@ -623,21 +620,7 @@
             <w:rStyle w:val="af5"/>
             <w:lang w:val="en-US"/>
           </w:rPr>
-          <w:t>P</w:t>
-        </w:r>
-        <w:r>
-          <w:rPr>
-            <w:rStyle w:val="af5"/>
-            <w:lang w:val="en-US"/>
-          </w:rPr>
-          <w:t>D</w:t>
-        </w:r>
-        <w:r>
-          <w:rPr>
-            <w:rStyle w:val="af5"/>
-            <w:lang w:val="en-US"/>
-          </w:rPr>
-          <w:t>F</w:t>
+          <w:t>PDF</w:t>
         </w:r>
         <w:r>
           <w:rPr>
@@ -2662,9 +2645,9 @@
     <w:basedOn w:val="a6"/>
     <w:autoRedefine/>
     <w:qFormat/>
-    <w:rsid w:val="00B861B9"/>
+    <w:rsid w:val="007169C8"/>
     <w:pPr>
-      <w:spacing w:line="360" w:lineRule="auto"/>
+      <w:spacing w:line="240" w:lineRule="auto"/>
       <w:ind w:firstLine="709"/>
       <w:jc w:val="both"/>
     </w:pPr>
@@ -2686,7 +2669,6 @@
       <w:numPr>
         <w:numId w:val="1"/>
       </w:numPr>
-      <w:spacing w:line="240" w:lineRule="auto"/>
       <w:jc w:val="left"/>
     </w:pPr>
     <w:rPr>
@@ -2713,7 +2695,6 @@
       <w:autoSpaceDE w:val="0"/>
       <w:autoSpaceDN w:val="0"/>
       <w:adjustRightInd w:val="0"/>
-      <w:spacing w:line="240" w:lineRule="auto"/>
       <w:jc w:val="left"/>
     </w:pPr>
     <w:rPr>
@@ -2734,7 +2715,6 @@
         <w:ilvl w:val="2"/>
         <w:numId w:val="1"/>
       </w:numPr>
-      <w:spacing w:line="240" w:lineRule="auto"/>
       <w:jc w:val="left"/>
     </w:pPr>
     <w:rPr>

</xml_diff>